<commit_message>
chore: updates no pdf.
</commit_message>
<xml_diff>
--- a/src/main/resources/docs/folhaponto.docx
+++ b/src/main/resources/docs/folhaponto.docx
@@ -38,7 +38,7 @@
             <w:tcW w:w="4374" w:type="dxa"/>
             <w:gridSpan w:val="9"/>
             <w:vAlign w:val="center"/>
-            <w:tmTcPr id="1705586279" protected="0"/>
+            <w:tmTcPr id="1705668400" protected="0"/>
           </w:tcPr>
           <w:p>
             <w:pPr>
@@ -62,7 +62,7 @@
             <w:tcW w:w="5265" w:type="dxa"/>
             <w:gridSpan w:val="5"/>
             <w:vAlign w:val="center"/>
-            <w:tmTcPr id="1705586279" protected="0"/>
+            <w:tmTcPr id="1705668400" protected="0"/>
           </w:tcPr>
           <w:p>
             <w:pPr>
@@ -95,7 +95,7 @@
             <w:tcW w:w="4374" w:type="dxa"/>
             <w:gridSpan w:val="9"/>
             <w:vAlign w:val="center"/>
-            <w:tmTcPr id="1705586279" protected="0"/>
+            <w:tmTcPr id="1705668400" protected="0"/>
           </w:tcPr>
           <w:p>
             <w:pPr>
@@ -118,7 +118,7 @@
             <w:tcW w:w="5265" w:type="dxa"/>
             <w:gridSpan w:val="5"/>
             <w:vAlign w:val="center"/>
-            <w:tmTcPr id="1705586279" protected="0"/>
+            <w:tmTcPr id="1705668400" protected="0"/>
           </w:tcPr>
           <w:p>
             <w:pPr>
@@ -147,7 +147,7 @@
             <w:tcW w:w="9639" w:type="dxa"/>
             <w:gridSpan w:val="14"/>
             <w:vAlign w:val="center"/>
-            <w:tmTcPr id="1705586279" protected="0"/>
+            <w:tmTcPr id="1705668400" protected="0"/>
           </w:tcPr>
           <w:p>
             <w:pPr>
@@ -176,7 +176,7 @@
             <w:tcW w:w="9639" w:type="dxa"/>
             <w:gridSpan w:val="14"/>
             <w:vAlign w:val="center"/>
-            <w:tmTcPr id="1705586279" protected="0"/>
+            <w:tmTcPr id="1705668400" protected="0"/>
           </w:tcPr>
           <w:p>
             <w:pPr>
@@ -205,7 +205,7 @@
             <w:tcW w:w="4374" w:type="dxa"/>
             <w:gridSpan w:val="9"/>
             <w:vAlign w:val="center"/>
-            <w:tmTcPr id="1705586279" protected="0"/>
+            <w:tmTcPr id="1705668400" protected="0"/>
           </w:tcPr>
           <w:p>
             <w:pPr>
@@ -228,7 +228,7 @@
             <w:tcW w:w="5265" w:type="dxa"/>
             <w:gridSpan w:val="5"/>
             <w:vAlign w:val="center"/>
-            <w:tmTcPr id="1705586279" protected="0"/>
+            <w:tmTcPr id="1705668400" protected="0"/>
           </w:tcPr>
           <w:p>
             <w:pPr>
@@ -257,7 +257,7 @@
             <w:tcW w:w="1507" w:type="dxa"/>
             <w:gridSpan w:val="2"/>
             <w:vAlign w:val="center"/>
-            <w:tmTcPr id="1705586279" protected="0"/>
+            <w:tmTcPr id="1705668400" protected="0"/>
           </w:tcPr>
           <w:p>
             <w:pPr>
@@ -280,7 +280,7 @@
             <w:tcW w:w="892" w:type="dxa"/>
             <w:gridSpan w:val="2"/>
             <w:vAlign w:val="center"/>
-            <w:tmTcPr id="1705586279" protected="0"/>
+            <w:tmTcPr id="1705668400" protected="0"/>
           </w:tcPr>
           <w:p>
             <w:pPr>
@@ -302,7 +302,7 @@
             <w:tcW w:w="859" w:type="dxa"/>
             <w:gridSpan w:val="3"/>
             <w:vAlign w:val="center"/>
-            <w:tmTcPr id="1705586279" protected="0"/>
+            <w:tmTcPr id="1705668400" protected="0"/>
           </w:tcPr>
           <w:p>
             <w:pPr>
@@ -325,7 +325,7 @@
             <w:tcW w:w="6381" w:type="dxa"/>
             <w:gridSpan w:val="7"/>
             <w:vAlign w:val="center"/>
-            <w:tmTcPr id="1705586279" protected="0"/>
+            <w:tmTcPr id="1705668400" protected="0"/>
           </w:tcPr>
           <w:p>
             <w:pPr>
@@ -353,7 +353,7 @@
             <w:tcW w:w="1507" w:type="dxa"/>
             <w:gridSpan w:val="2"/>
             <w:vAlign w:val="center"/>
-            <w:tmTcPr id="1705586279" protected="0"/>
+            <w:tmTcPr id="1705668400" protected="0"/>
           </w:tcPr>
           <w:p>
             <w:pPr>
@@ -376,7 +376,7 @@
             <w:tcW w:w="892" w:type="dxa"/>
             <w:gridSpan w:val="2"/>
             <w:vAlign w:val="center"/>
-            <w:tmTcPr id="1705586279" protected="0"/>
+            <w:tmTcPr id="1705668400" protected="0"/>
           </w:tcPr>
           <w:p>
             <w:pPr>
@@ -398,7 +398,7 @@
             <w:tcW w:w="859" w:type="dxa"/>
             <w:gridSpan w:val="3"/>
             <w:vAlign w:val="center"/>
-            <w:tmTcPr id="1705586279" protected="0"/>
+            <w:tmTcPr id="1705668400" protected="0"/>
           </w:tcPr>
           <w:p>
             <w:pPr>
@@ -421,7 +421,7 @@
             <w:tcW w:w="6381" w:type="dxa"/>
             <w:gridSpan w:val="7"/>
             <w:vAlign w:val="center"/>
-            <w:tmTcPr id="1705586279" protected="0"/>
+            <w:tmTcPr id="1705668400" protected="0"/>
           </w:tcPr>
           <w:p>
             <w:pPr>
@@ -449,7 +449,7 @@
             <w:tcW w:w="1507" w:type="dxa"/>
             <w:gridSpan w:val="2"/>
             <w:vAlign w:val="center"/>
-            <w:tmTcPr id="1705586279" protected="0"/>
+            <w:tmTcPr id="1705668400" protected="0"/>
           </w:tcPr>
           <w:p>
             <w:pPr>
@@ -472,7 +472,7 @@
             <w:tcW w:w="892" w:type="dxa"/>
             <w:gridSpan w:val="2"/>
             <w:vAlign w:val="center"/>
-            <w:tmTcPr id="1705586279" protected="0"/>
+            <w:tmTcPr id="1705668400" protected="0"/>
           </w:tcPr>
           <w:p>
             <w:pPr>
@@ -494,7 +494,7 @@
             <w:tcW w:w="859" w:type="dxa"/>
             <w:gridSpan w:val="3"/>
             <w:vAlign w:val="center"/>
-            <w:tmTcPr id="1705586279" protected="0"/>
+            <w:tmTcPr id="1705668400" protected="0"/>
           </w:tcPr>
           <w:p>
             <w:pPr>
@@ -517,7 +517,7 @@
             <w:tcW w:w="6381" w:type="dxa"/>
             <w:gridSpan w:val="7"/>
             <w:vAlign w:val="center"/>
-            <w:tmTcPr id="1705586279" protected="0"/>
+            <w:tmTcPr id="1705668400" protected="0"/>
           </w:tcPr>
           <w:p>
             <w:pPr>
@@ -545,7 +545,7 @@
             <w:tcW w:w="9639" w:type="dxa"/>
             <w:gridSpan w:val="14"/>
             <w:vAlign w:val="center"/>
-            <w:tmTcPr id="1705586279" protected="0"/>
+            <w:tmTcPr id="1705668400" protected="0"/>
           </w:tcPr>
           <w:p>
             <w:pPr>
@@ -574,7 +574,7 @@
             <w:tcW w:w="720" w:type="dxa"/>
             <w:vMerge w:val="restart"/>
             <w:vAlign w:val="center"/>
-            <w:tmTcPr id="1705586279" protected="0"/>
+            <w:tmTcPr id="1705668400" protected="0"/>
           </w:tcPr>
           <w:p>
             <w:pPr>
@@ -598,7 +598,7 @@
             <w:gridSpan w:val="2"/>
             <w:vMerge w:val="restart"/>
             <w:vAlign w:val="center"/>
-            <w:tmTcPr id="1705586279" protected="0"/>
+            <w:tmTcPr id="1705668400" protected="0"/>
           </w:tcPr>
           <w:p>
             <w:pPr>
@@ -625,7 +625,7 @@
             <w:tcW w:w="1507" w:type="dxa"/>
             <w:gridSpan w:val="3"/>
             <w:vAlign w:val="center"/>
-            <w:tmTcPr id="1705586279" protected="0"/>
+            <w:tmTcPr id="1705668400" protected="0"/>
           </w:tcPr>
           <w:p>
             <w:pPr>
@@ -649,7 +649,7 @@
             <w:gridSpan w:val="4"/>
             <w:vMerge w:val="restart"/>
             <w:vAlign w:val="center"/>
-            <w:tmTcPr id="1705586279" protected="0"/>
+            <w:tmTcPr id="1705668400" protected="0"/>
           </w:tcPr>
           <w:p>
             <w:pPr>
@@ -672,7 +672,7 @@
             <w:tcW w:w="1432" w:type="dxa"/>
             <w:gridSpan w:val="2"/>
             <w:vAlign w:val="center"/>
-            <w:tmTcPr id="1705586279" protected="0"/>
+            <w:tmTcPr id="1705668400" protected="0"/>
           </w:tcPr>
           <w:p>
             <w:pPr>
@@ -695,7 +695,7 @@
             <w:tcW w:w="2659" w:type="dxa"/>
             <w:vMerge w:val="restart"/>
             <w:vAlign w:val="center"/>
-            <w:tmTcPr id="1705586279" protected="0"/>
+            <w:tmTcPr id="1705668400" protected="0"/>
           </w:tcPr>
           <w:p>
             <w:pPr>
@@ -715,10 +715,10 @@
         </w:tc>
         <w:tc>
           <w:tcPr>
-            <w:tcW w:w="1172" w:type="dxa"/>
+            <w:tcW w:w="1171" w:type="dxa"/>
             <w:vMerge w:val="restart"/>
             <w:vAlign w:val="center"/>
-            <w:tmTcPr id="1705586279" protected="0"/>
+            <w:tmTcPr id="1705668400" protected="0"/>
           </w:tcPr>
           <w:p>
             <w:pPr>
@@ -751,14 +751,9 @@
             <w:tcW w:w="720" w:type="dxa"/>
             <w:vMerge/>
             <w:vAlign w:val="center"/>
-            <w:tmTcPr id="1705586279" protected="0"/>
-          </w:tcPr>
-          <w:p>
-            <w:pPr>
-              <w:spacing/>
-              <w:jc w:val="center"/>
-            </w:pPr>
-          </w:p>
+            <w:tmTcPr id="1705668400" protected="0"/>
+          </w:tcPr>
+          <w:p/>
         </w:tc>
         <w:tc>
           <w:tcPr>
@@ -766,21 +761,16 @@
             <w:gridSpan w:val="2"/>
             <w:vMerge/>
             <w:vAlign w:val="center"/>
-            <w:tmTcPr id="1705586279" protected="0"/>
-          </w:tcPr>
-          <w:p>
-            <w:pPr>
-              <w:spacing/>
-              <w:jc w:val="center"/>
-            </w:pPr>
-          </w:p>
+            <w:tmTcPr id="1705668400" protected="0"/>
+          </w:tcPr>
+          <w:p/>
         </w:tc>
         <w:tc>
           <w:tcPr>
             <w:tcW w:w="763" w:type="dxa"/>
             <w:gridSpan w:val="2"/>
             <w:vAlign w:val="center"/>
-            <w:tmTcPr id="1705586279" protected="0"/>
+            <w:tmTcPr id="1705668400" protected="0"/>
           </w:tcPr>
           <w:p>
             <w:pPr>
@@ -802,7 +792,7 @@
           <w:tcPr>
             <w:tcW w:w="744" w:type="dxa"/>
             <w:vAlign w:val="center"/>
-            <w:tmTcPr id="1705586279" protected="0"/>
+            <w:tmTcPr id="1705668400" protected="0"/>
           </w:tcPr>
           <w:p>
             <w:pPr>
@@ -826,20 +816,15 @@
             <w:gridSpan w:val="4"/>
             <w:vMerge/>
             <w:vAlign w:val="center"/>
-            <w:tmTcPr id="1705586279" protected="0"/>
-          </w:tcPr>
-          <w:p>
-            <w:pPr>
-              <w:spacing/>
-              <w:jc w:val="center"/>
-            </w:pPr>
-          </w:p>
+            <w:tmTcPr id="1705668400" protected="0"/>
+          </w:tcPr>
+          <w:p/>
         </w:tc>
         <w:tc>
           <w:tcPr>
             <w:tcW w:w="701" w:type="dxa"/>
             <w:vAlign w:val="center"/>
-            <w:tmTcPr id="1705586279" protected="0"/>
+            <w:tmTcPr id="1705668400" protected="0"/>
           </w:tcPr>
           <w:p>
             <w:pPr>
@@ -861,7 +846,7 @@
           <w:tcPr>
             <w:tcW w:w="731" w:type="dxa"/>
             <w:vAlign w:val="center"/>
-            <w:tmTcPr id="1705586279" protected="0"/>
+            <w:tmTcPr id="1705668400" protected="0"/>
           </w:tcPr>
           <w:p>
             <w:pPr>
@@ -884,28 +869,18 @@
             <w:tcW w:w="2659" w:type="dxa"/>
             <w:vMerge/>
             <w:vAlign w:val="center"/>
-            <w:tmTcPr id="1705586279" protected="0"/>
-          </w:tcPr>
-          <w:p>
-            <w:pPr>
-              <w:spacing/>
-              <w:jc w:val="center"/>
-            </w:pPr>
-          </w:p>
-        </w:tc>
-        <w:tc>
-          <w:tcPr>
-            <w:tcW w:w="1172" w:type="dxa"/>
+            <w:tmTcPr id="1705668400" protected="0"/>
+          </w:tcPr>
+          <w:p/>
+        </w:tc>
+        <w:tc>
+          <w:tcPr>
+            <w:tcW w:w="1171" w:type="dxa"/>
             <w:vMerge/>
             <w:vAlign w:val="center"/>
-            <w:tmTcPr id="1705586279" protected="0"/>
-          </w:tcPr>
-          <w:p>
-            <w:pPr>
-              <w:spacing/>
-              <w:jc w:val="center"/>
-            </w:pPr>
-          </w:p>
+            <w:tmTcPr id="1705668400" protected="0"/>
+          </w:tcPr>
+          <w:p/>
         </w:tc>
       </w:tr>
       <w:tr>
@@ -917,7 +892,7 @@
           <w:tcPr>
             <w:tcW w:w="720" w:type="dxa"/>
             <w:vAlign w:val="center"/>
-            <w:tmTcPr id="1705586279" protected="0"/>
+            <w:tmTcPr id="1705668400" protected="0"/>
           </w:tcPr>
           <w:p>
             <w:pPr>
@@ -944,7 +919,7 @@
             <w:tcW w:w="1027" w:type="dxa"/>
             <w:gridSpan w:val="2"/>
             <w:vAlign w:val="center"/>
-            <w:tmTcPr id="1705586279" protected="0"/>
+            <w:tmTcPr id="1705668400" protected="0"/>
           </w:tcPr>
           <w:p>
             <w:pPr>
@@ -970,7 +945,7 @@
             <w:tcW w:w="763" w:type="dxa"/>
             <w:gridSpan w:val="2"/>
             <w:vAlign w:val="center"/>
-            <w:tmTcPr id="1705586279" protected="0"/>
+            <w:tmTcPr id="1705668400" protected="0"/>
           </w:tcPr>
           <w:p>
             <w:pPr>
@@ -995,7 +970,7 @@
           <w:tcPr>
             <w:tcW w:w="744" w:type="dxa"/>
             <w:vAlign w:val="center"/>
-            <w:tmTcPr id="1705586279" protected="0"/>
+            <w:tmTcPr id="1705668400" protected="0"/>
           </w:tcPr>
           <w:p>
             <w:pPr>
@@ -1021,7 +996,7 @@
             <w:tcW w:w="1123" w:type="dxa"/>
             <w:gridSpan w:val="4"/>
             <w:vAlign w:val="center"/>
-            <w:tmTcPr id="1705586279" protected="0"/>
+            <w:tmTcPr id="1705668400" protected="0"/>
           </w:tcPr>
           <w:p>
             <w:pPr>
@@ -1046,7 +1021,7 @@
           <w:tcPr>
             <w:tcW w:w="701" w:type="dxa"/>
             <w:vAlign w:val="center"/>
-            <w:tmTcPr id="1705586279" protected="0"/>
+            <w:tmTcPr id="1705668400" protected="0"/>
           </w:tcPr>
           <w:p>
             <w:pPr>
@@ -1071,7 +1046,7 @@
           <w:tcPr>
             <w:tcW w:w="731" w:type="dxa"/>
             <w:vAlign w:val="center"/>
-            <w:tmTcPr id="1705586279" protected="0"/>
+            <w:tmTcPr id="1705668400" protected="0"/>
           </w:tcPr>
           <w:p>
             <w:pPr>
@@ -1096,32 +1071,32 @@
           <w:tcPr>
             <w:tcW w:w="2659" w:type="dxa"/>
             <w:vAlign w:val="center"/>
-            <w:tmTcPr id="1705586279" protected="0"/>
-          </w:tcPr>
-          <w:p>
-            <w:pPr>
-              <w:spacing/>
-              <w:jc w:val="center"/>
-              <w:rPr>
-                <w:rFonts w:ascii="Arial" w:hAnsi="Arial" w:eastAsia="Arial" w:cs="Arial"/>
-                <w:sz w:val="24"/>
-                <w:szCs w:val="24"/>
-              </w:rPr>
-            </w:pPr>
-            <w:r>
-              <w:rPr>
-                <w:rFonts w:ascii="Arial" w:hAnsi="Arial" w:eastAsia="Arial" w:cs="Arial"/>
-                <w:sz w:val="24"/>
-                <w:szCs w:val="24"/>
-              </w:rPr>
-            </w:r>
-          </w:p>
-        </w:tc>
-        <w:tc>
-          <w:tcPr>
-            <w:tcW w:w="1172" w:type="dxa"/>
-            <w:vAlign w:val="center"/>
-            <w:tmTcPr id="1705586279" protected="0"/>
+            <w:tmTcPr id="1705668400" protected="0"/>
+          </w:tcPr>
+          <w:p>
+            <w:pPr>
+              <w:spacing/>
+              <w:jc w:val="center"/>
+              <w:rPr>
+                <w:rFonts w:ascii="Arial" w:hAnsi="Arial" w:eastAsia="Arial" w:cs="Arial"/>
+                <w:sz w:val="24"/>
+                <w:szCs w:val="24"/>
+              </w:rPr>
+            </w:pPr>
+            <w:r>
+              <w:rPr>
+                <w:rFonts w:ascii="Arial" w:hAnsi="Arial" w:eastAsia="Arial" w:cs="Arial"/>
+                <w:sz w:val="24"/>
+                <w:szCs w:val="24"/>
+              </w:rPr>
+            </w:r>
+          </w:p>
+        </w:tc>
+        <w:tc>
+          <w:tcPr>
+            <w:tcW w:w="1171" w:type="dxa"/>
+            <w:vAlign w:val="center"/>
+            <w:tmTcPr id="1705668400" protected="0"/>
           </w:tcPr>
           <w:p>
             <w:pPr>
@@ -1152,7 +1127,7 @@
           <w:tcPr>
             <w:tcW w:w="720" w:type="dxa"/>
             <w:vAlign w:val="center"/>
-            <w:tmTcPr id="1705586279" protected="0"/>
+            <w:tmTcPr id="1705668400" protected="0"/>
           </w:tcPr>
           <w:p>
             <w:pPr>
@@ -1179,7 +1154,7 @@
             <w:tcW w:w="1027" w:type="dxa"/>
             <w:gridSpan w:val="2"/>
             <w:vAlign w:val="center"/>
-            <w:tmTcPr id="1705586279" protected="0"/>
+            <w:tmTcPr id="1705668400" protected="0"/>
           </w:tcPr>
           <w:p>
             <w:pPr>
@@ -1205,7 +1180,7 @@
             <w:tcW w:w="763" w:type="dxa"/>
             <w:gridSpan w:val="2"/>
             <w:vAlign w:val="center"/>
-            <w:tmTcPr id="1705586279" protected="0"/>
+            <w:tmTcPr id="1705668400" protected="0"/>
           </w:tcPr>
           <w:p>
             <w:pPr>
@@ -1230,7 +1205,7 @@
           <w:tcPr>
             <w:tcW w:w="744" w:type="dxa"/>
             <w:vAlign w:val="center"/>
-            <w:tmTcPr id="1705586279" protected="0"/>
+            <w:tmTcPr id="1705668400" protected="0"/>
           </w:tcPr>
           <w:p>
             <w:pPr>
@@ -1256,7 +1231,7 @@
             <w:tcW w:w="1123" w:type="dxa"/>
             <w:gridSpan w:val="4"/>
             <w:vAlign w:val="center"/>
-            <w:tmTcPr id="1705586279" protected="0"/>
+            <w:tmTcPr id="1705668400" protected="0"/>
           </w:tcPr>
           <w:p>
             <w:pPr>
@@ -1281,7 +1256,7 @@
           <w:tcPr>
             <w:tcW w:w="701" w:type="dxa"/>
             <w:vAlign w:val="center"/>
-            <w:tmTcPr id="1705586279" protected="0"/>
+            <w:tmTcPr id="1705668400" protected="0"/>
           </w:tcPr>
           <w:p>
             <w:pPr>
@@ -1306,7 +1281,7 @@
           <w:tcPr>
             <w:tcW w:w="731" w:type="dxa"/>
             <w:vAlign w:val="center"/>
-            <w:tmTcPr id="1705586279" protected="0"/>
+            <w:tmTcPr id="1705668400" protected="0"/>
           </w:tcPr>
           <w:p>
             <w:pPr>
@@ -1331,32 +1306,32 @@
           <w:tcPr>
             <w:tcW w:w="2659" w:type="dxa"/>
             <w:vAlign w:val="center"/>
-            <w:tmTcPr id="1705586279" protected="0"/>
-          </w:tcPr>
-          <w:p>
-            <w:pPr>
-              <w:spacing/>
-              <w:jc w:val="center"/>
-              <w:rPr>
-                <w:rFonts w:ascii="Arial" w:hAnsi="Arial" w:eastAsia="Arial" w:cs="Arial"/>
-                <w:sz w:val="24"/>
-                <w:szCs w:val="24"/>
-              </w:rPr>
-            </w:pPr>
-            <w:r>
-              <w:rPr>
-                <w:rFonts w:ascii="Arial" w:hAnsi="Arial" w:eastAsia="Arial" w:cs="Arial"/>
-                <w:sz w:val="24"/>
-                <w:szCs w:val="24"/>
-              </w:rPr>
-            </w:r>
-          </w:p>
-        </w:tc>
-        <w:tc>
-          <w:tcPr>
-            <w:tcW w:w="1172" w:type="dxa"/>
-            <w:vAlign w:val="center"/>
-            <w:tmTcPr id="1705586279" protected="0"/>
+            <w:tmTcPr id="1705668400" protected="0"/>
+          </w:tcPr>
+          <w:p>
+            <w:pPr>
+              <w:spacing/>
+              <w:jc w:val="center"/>
+              <w:rPr>
+                <w:rFonts w:ascii="Arial" w:hAnsi="Arial" w:eastAsia="Arial" w:cs="Arial"/>
+                <w:sz w:val="24"/>
+                <w:szCs w:val="24"/>
+              </w:rPr>
+            </w:pPr>
+            <w:r>
+              <w:rPr>
+                <w:rFonts w:ascii="Arial" w:hAnsi="Arial" w:eastAsia="Arial" w:cs="Arial"/>
+                <w:sz w:val="24"/>
+                <w:szCs w:val="24"/>
+              </w:rPr>
+            </w:r>
+          </w:p>
+        </w:tc>
+        <w:tc>
+          <w:tcPr>
+            <w:tcW w:w="1171" w:type="dxa"/>
+            <w:vAlign w:val="center"/>
+            <w:tmTcPr id="1705668400" protected="0"/>
           </w:tcPr>
           <w:p>
             <w:pPr>
@@ -1387,7 +1362,7 @@
           <w:tcPr>
             <w:tcW w:w="720" w:type="dxa"/>
             <w:vAlign w:val="center"/>
-            <w:tmTcPr id="1705586279" protected="0"/>
+            <w:tmTcPr id="1705668400" protected="0"/>
           </w:tcPr>
           <w:p>
             <w:pPr>
@@ -1414,7 +1389,7 @@
             <w:tcW w:w="1027" w:type="dxa"/>
             <w:gridSpan w:val="2"/>
             <w:vAlign w:val="center"/>
-            <w:tmTcPr id="1705586279" protected="0"/>
+            <w:tmTcPr id="1705668400" protected="0"/>
           </w:tcPr>
           <w:p>
             <w:pPr>
@@ -1440,7 +1415,7 @@
             <w:tcW w:w="763" w:type="dxa"/>
             <w:gridSpan w:val="2"/>
             <w:vAlign w:val="center"/>
-            <w:tmTcPr id="1705586279" protected="0"/>
+            <w:tmTcPr id="1705668400" protected="0"/>
           </w:tcPr>
           <w:p>
             <w:pPr>
@@ -1465,7 +1440,7 @@
           <w:tcPr>
             <w:tcW w:w="744" w:type="dxa"/>
             <w:vAlign w:val="center"/>
-            <w:tmTcPr id="1705586279" protected="0"/>
+            <w:tmTcPr id="1705668400" protected="0"/>
           </w:tcPr>
           <w:p>
             <w:pPr>
@@ -1491,7 +1466,7 @@
             <w:tcW w:w="1123" w:type="dxa"/>
             <w:gridSpan w:val="4"/>
             <w:vAlign w:val="center"/>
-            <w:tmTcPr id="1705586279" protected="0"/>
+            <w:tmTcPr id="1705668400" protected="0"/>
           </w:tcPr>
           <w:p>
             <w:pPr>
@@ -1516,7 +1491,7 @@
           <w:tcPr>
             <w:tcW w:w="701" w:type="dxa"/>
             <w:vAlign w:val="center"/>
-            <w:tmTcPr id="1705586279" protected="0"/>
+            <w:tmTcPr id="1705668400" protected="0"/>
           </w:tcPr>
           <w:p>
             <w:pPr>
@@ -1541,7 +1516,7 @@
           <w:tcPr>
             <w:tcW w:w="731" w:type="dxa"/>
             <w:vAlign w:val="center"/>
-            <w:tmTcPr id="1705586279" protected="0"/>
+            <w:tmTcPr id="1705668400" protected="0"/>
           </w:tcPr>
           <w:p>
             <w:pPr>
@@ -1566,32 +1541,32 @@
           <w:tcPr>
             <w:tcW w:w="2659" w:type="dxa"/>
             <w:vAlign w:val="center"/>
-            <w:tmTcPr id="1705586279" protected="0"/>
-          </w:tcPr>
-          <w:p>
-            <w:pPr>
-              <w:spacing/>
-              <w:jc w:val="center"/>
-              <w:rPr>
-                <w:rFonts w:ascii="Arial" w:hAnsi="Arial" w:eastAsia="Arial" w:cs="Arial"/>
-                <w:sz w:val="24"/>
-                <w:szCs w:val="24"/>
-              </w:rPr>
-            </w:pPr>
-            <w:r>
-              <w:rPr>
-                <w:rFonts w:ascii="Arial" w:hAnsi="Arial" w:eastAsia="Arial" w:cs="Arial"/>
-                <w:sz w:val="24"/>
-                <w:szCs w:val="24"/>
-              </w:rPr>
-            </w:r>
-          </w:p>
-        </w:tc>
-        <w:tc>
-          <w:tcPr>
-            <w:tcW w:w="1172" w:type="dxa"/>
-            <w:vAlign w:val="center"/>
-            <w:tmTcPr id="1705586279" protected="0"/>
+            <w:tmTcPr id="1705668400" protected="0"/>
+          </w:tcPr>
+          <w:p>
+            <w:pPr>
+              <w:spacing/>
+              <w:jc w:val="center"/>
+              <w:rPr>
+                <w:rFonts w:ascii="Arial" w:hAnsi="Arial" w:eastAsia="Arial" w:cs="Arial"/>
+                <w:sz w:val="24"/>
+                <w:szCs w:val="24"/>
+              </w:rPr>
+            </w:pPr>
+            <w:r>
+              <w:rPr>
+                <w:rFonts w:ascii="Arial" w:hAnsi="Arial" w:eastAsia="Arial" w:cs="Arial"/>
+                <w:sz w:val="24"/>
+                <w:szCs w:val="24"/>
+              </w:rPr>
+            </w:r>
+          </w:p>
+        </w:tc>
+        <w:tc>
+          <w:tcPr>
+            <w:tcW w:w="1171" w:type="dxa"/>
+            <w:vAlign w:val="center"/>
+            <w:tmTcPr id="1705668400" protected="0"/>
           </w:tcPr>
           <w:p>
             <w:pPr>
@@ -1622,7 +1597,7 @@
           <w:tcPr>
             <w:tcW w:w="720" w:type="dxa"/>
             <w:vAlign w:val="center"/>
-            <w:tmTcPr id="1705586279" protected="0"/>
+            <w:tmTcPr id="1705668400" protected="0"/>
           </w:tcPr>
           <w:p>
             <w:pPr>
@@ -1649,7 +1624,7 @@
             <w:tcW w:w="1027" w:type="dxa"/>
             <w:gridSpan w:val="2"/>
             <w:vAlign w:val="center"/>
-            <w:tmTcPr id="1705586279" protected="0"/>
+            <w:tmTcPr id="1705668400" protected="0"/>
           </w:tcPr>
           <w:p>
             <w:pPr>
@@ -1675,7 +1650,7 @@
             <w:tcW w:w="763" w:type="dxa"/>
             <w:gridSpan w:val="2"/>
             <w:vAlign w:val="center"/>
-            <w:tmTcPr id="1705586279" protected="0"/>
+            <w:tmTcPr id="1705668400" protected="0"/>
           </w:tcPr>
           <w:p>
             <w:pPr>
@@ -1700,7 +1675,7 @@
           <w:tcPr>
             <w:tcW w:w="744" w:type="dxa"/>
             <w:vAlign w:val="center"/>
-            <w:tmTcPr id="1705586279" protected="0"/>
+            <w:tmTcPr id="1705668400" protected="0"/>
           </w:tcPr>
           <w:p>
             <w:pPr>
@@ -1726,7 +1701,7 @@
             <w:tcW w:w="1123" w:type="dxa"/>
             <w:gridSpan w:val="4"/>
             <w:vAlign w:val="center"/>
-            <w:tmTcPr id="1705586279" protected="0"/>
+            <w:tmTcPr id="1705668400" protected="0"/>
           </w:tcPr>
           <w:p>
             <w:pPr>
@@ -1751,7 +1726,7 @@
           <w:tcPr>
             <w:tcW w:w="701" w:type="dxa"/>
             <w:vAlign w:val="center"/>
-            <w:tmTcPr id="1705586279" protected="0"/>
+            <w:tmTcPr id="1705668400" protected="0"/>
           </w:tcPr>
           <w:p>
             <w:pPr>
@@ -1776,7 +1751,7 @@
           <w:tcPr>
             <w:tcW w:w="731" w:type="dxa"/>
             <w:vAlign w:val="center"/>
-            <w:tmTcPr id="1705586279" protected="0"/>
+            <w:tmTcPr id="1705668400" protected="0"/>
           </w:tcPr>
           <w:p>
             <w:pPr>
@@ -1801,32 +1776,32 @@
           <w:tcPr>
             <w:tcW w:w="2659" w:type="dxa"/>
             <w:vAlign w:val="center"/>
-            <w:tmTcPr id="1705586279" protected="0"/>
-          </w:tcPr>
-          <w:p>
-            <w:pPr>
-              <w:spacing/>
-              <w:jc w:val="center"/>
-              <w:rPr>
-                <w:rFonts w:ascii="Arial" w:hAnsi="Arial" w:eastAsia="Arial" w:cs="Arial"/>
-                <w:sz w:val="24"/>
-                <w:szCs w:val="24"/>
-              </w:rPr>
-            </w:pPr>
-            <w:r>
-              <w:rPr>
-                <w:rFonts w:ascii="Arial" w:hAnsi="Arial" w:eastAsia="Arial" w:cs="Arial"/>
-                <w:sz w:val="24"/>
-                <w:szCs w:val="24"/>
-              </w:rPr>
-            </w:r>
-          </w:p>
-        </w:tc>
-        <w:tc>
-          <w:tcPr>
-            <w:tcW w:w="1172" w:type="dxa"/>
-            <w:vAlign w:val="center"/>
-            <w:tmTcPr id="1705586279" protected="0"/>
+            <w:tmTcPr id="1705668400" protected="0"/>
+          </w:tcPr>
+          <w:p>
+            <w:pPr>
+              <w:spacing/>
+              <w:jc w:val="center"/>
+              <w:rPr>
+                <w:rFonts w:ascii="Arial" w:hAnsi="Arial" w:eastAsia="Arial" w:cs="Arial"/>
+                <w:sz w:val="24"/>
+                <w:szCs w:val="24"/>
+              </w:rPr>
+            </w:pPr>
+            <w:r>
+              <w:rPr>
+                <w:rFonts w:ascii="Arial" w:hAnsi="Arial" w:eastAsia="Arial" w:cs="Arial"/>
+                <w:sz w:val="24"/>
+                <w:szCs w:val="24"/>
+              </w:rPr>
+            </w:r>
+          </w:p>
+        </w:tc>
+        <w:tc>
+          <w:tcPr>
+            <w:tcW w:w="1171" w:type="dxa"/>
+            <w:vAlign w:val="center"/>
+            <w:tmTcPr id="1705668400" protected="0"/>
           </w:tcPr>
           <w:p>
             <w:pPr>
@@ -1857,7 +1832,7 @@
           <w:tcPr>
             <w:tcW w:w="720" w:type="dxa"/>
             <w:vAlign w:val="center"/>
-            <w:tmTcPr id="1705586279" protected="0"/>
+            <w:tmTcPr id="1705668400" protected="0"/>
           </w:tcPr>
           <w:p>
             <w:pPr>
@@ -1884,7 +1859,7 @@
             <w:tcW w:w="1027" w:type="dxa"/>
             <w:gridSpan w:val="2"/>
             <w:vAlign w:val="center"/>
-            <w:tmTcPr id="1705586279" protected="0"/>
+            <w:tmTcPr id="1705668400" protected="0"/>
           </w:tcPr>
           <w:p>
             <w:pPr>
@@ -1910,7 +1885,7 @@
             <w:tcW w:w="763" w:type="dxa"/>
             <w:gridSpan w:val="2"/>
             <w:vAlign w:val="center"/>
-            <w:tmTcPr id="1705586279" protected="0"/>
+            <w:tmTcPr id="1705668400" protected="0"/>
           </w:tcPr>
           <w:p>
             <w:pPr>
@@ -1935,7 +1910,7 @@
           <w:tcPr>
             <w:tcW w:w="744" w:type="dxa"/>
             <w:vAlign w:val="center"/>
-            <w:tmTcPr id="1705586279" protected="0"/>
+            <w:tmTcPr id="1705668400" protected="0"/>
           </w:tcPr>
           <w:p>
             <w:pPr>
@@ -1961,7 +1936,7 @@
             <w:tcW w:w="1123" w:type="dxa"/>
             <w:gridSpan w:val="4"/>
             <w:vAlign w:val="center"/>
-            <w:tmTcPr id="1705586279" protected="0"/>
+            <w:tmTcPr id="1705668400" protected="0"/>
           </w:tcPr>
           <w:p>
             <w:pPr>
@@ -1986,7 +1961,7 @@
           <w:tcPr>
             <w:tcW w:w="701" w:type="dxa"/>
             <w:vAlign w:val="center"/>
-            <w:tmTcPr id="1705586279" protected="0"/>
+            <w:tmTcPr id="1705668400" protected="0"/>
           </w:tcPr>
           <w:p>
             <w:pPr>
@@ -2011,7 +1986,7 @@
           <w:tcPr>
             <w:tcW w:w="731" w:type="dxa"/>
             <w:vAlign w:val="center"/>
-            <w:tmTcPr id="1705586279" protected="0"/>
+            <w:tmTcPr id="1705668400" protected="0"/>
           </w:tcPr>
           <w:p>
             <w:pPr>
@@ -2036,32 +2011,32 @@
           <w:tcPr>
             <w:tcW w:w="2659" w:type="dxa"/>
             <w:vAlign w:val="center"/>
-            <w:tmTcPr id="1705586279" protected="0"/>
-          </w:tcPr>
-          <w:p>
-            <w:pPr>
-              <w:spacing/>
-              <w:jc w:val="center"/>
-              <w:rPr>
-                <w:rFonts w:ascii="Arial" w:hAnsi="Arial" w:eastAsia="Arial" w:cs="Arial"/>
-                <w:sz w:val="24"/>
-                <w:szCs w:val="24"/>
-              </w:rPr>
-            </w:pPr>
-            <w:r>
-              <w:rPr>
-                <w:rFonts w:ascii="Arial" w:hAnsi="Arial" w:eastAsia="Arial" w:cs="Arial"/>
-                <w:sz w:val="24"/>
-                <w:szCs w:val="24"/>
-              </w:rPr>
-            </w:r>
-          </w:p>
-        </w:tc>
-        <w:tc>
-          <w:tcPr>
-            <w:tcW w:w="1172" w:type="dxa"/>
-            <w:vAlign w:val="center"/>
-            <w:tmTcPr id="1705586279" protected="0"/>
+            <w:tmTcPr id="1705668400" protected="0"/>
+          </w:tcPr>
+          <w:p>
+            <w:pPr>
+              <w:spacing/>
+              <w:jc w:val="center"/>
+              <w:rPr>
+                <w:rFonts w:ascii="Arial" w:hAnsi="Arial" w:eastAsia="Arial" w:cs="Arial"/>
+                <w:sz w:val="24"/>
+                <w:szCs w:val="24"/>
+              </w:rPr>
+            </w:pPr>
+            <w:r>
+              <w:rPr>
+                <w:rFonts w:ascii="Arial" w:hAnsi="Arial" w:eastAsia="Arial" w:cs="Arial"/>
+                <w:sz w:val="24"/>
+                <w:szCs w:val="24"/>
+              </w:rPr>
+            </w:r>
+          </w:p>
+        </w:tc>
+        <w:tc>
+          <w:tcPr>
+            <w:tcW w:w="1171" w:type="dxa"/>
+            <w:vAlign w:val="center"/>
+            <w:tmTcPr id="1705668400" protected="0"/>
           </w:tcPr>
           <w:p>
             <w:pPr>
@@ -2092,7 +2067,7 @@
           <w:tcPr>
             <w:tcW w:w="720" w:type="dxa"/>
             <w:vAlign w:val="center"/>
-            <w:tmTcPr id="1705586279" protected="0"/>
+            <w:tmTcPr id="1705668400" protected="0"/>
           </w:tcPr>
           <w:p>
             <w:pPr>
@@ -2119,7 +2094,7 @@
             <w:tcW w:w="1027" w:type="dxa"/>
             <w:gridSpan w:val="2"/>
             <w:vAlign w:val="center"/>
-            <w:tmTcPr id="1705586279" protected="0"/>
+            <w:tmTcPr id="1705668400" protected="0"/>
           </w:tcPr>
           <w:p>
             <w:pPr>
@@ -2145,7 +2120,7 @@
             <w:tcW w:w="763" w:type="dxa"/>
             <w:gridSpan w:val="2"/>
             <w:vAlign w:val="center"/>
-            <w:tmTcPr id="1705586279" protected="0"/>
+            <w:tmTcPr id="1705668400" protected="0"/>
           </w:tcPr>
           <w:p>
             <w:pPr>
@@ -2170,7 +2145,7 @@
           <w:tcPr>
             <w:tcW w:w="744" w:type="dxa"/>
             <w:vAlign w:val="center"/>
-            <w:tmTcPr id="1705586279" protected="0"/>
+            <w:tmTcPr id="1705668400" protected="0"/>
           </w:tcPr>
           <w:p>
             <w:pPr>
@@ -2196,7 +2171,7 @@
             <w:tcW w:w="1123" w:type="dxa"/>
             <w:gridSpan w:val="4"/>
             <w:vAlign w:val="center"/>
-            <w:tmTcPr id="1705586279" protected="0"/>
+            <w:tmTcPr id="1705668400" protected="0"/>
           </w:tcPr>
           <w:p>
             <w:pPr>
@@ -2221,7 +2196,7 @@
           <w:tcPr>
             <w:tcW w:w="701" w:type="dxa"/>
             <w:vAlign w:val="center"/>
-            <w:tmTcPr id="1705586279" protected="0"/>
+            <w:tmTcPr id="1705668400" protected="0"/>
           </w:tcPr>
           <w:p>
             <w:pPr>
@@ -2246,7 +2221,7 @@
           <w:tcPr>
             <w:tcW w:w="731" w:type="dxa"/>
             <w:vAlign w:val="center"/>
-            <w:tmTcPr id="1705586279" protected="0"/>
+            <w:tmTcPr id="1705668400" protected="0"/>
           </w:tcPr>
           <w:p>
             <w:pPr>
@@ -2271,32 +2246,32 @@
           <w:tcPr>
             <w:tcW w:w="2659" w:type="dxa"/>
             <w:vAlign w:val="center"/>
-            <w:tmTcPr id="1705586279" protected="0"/>
-          </w:tcPr>
-          <w:p>
-            <w:pPr>
-              <w:spacing/>
-              <w:jc w:val="center"/>
-              <w:rPr>
-                <w:rFonts w:ascii="Arial" w:hAnsi="Arial" w:eastAsia="Arial" w:cs="Arial"/>
-                <w:sz w:val="24"/>
-                <w:szCs w:val="24"/>
-              </w:rPr>
-            </w:pPr>
-            <w:r>
-              <w:rPr>
-                <w:rFonts w:ascii="Arial" w:hAnsi="Arial" w:eastAsia="Arial" w:cs="Arial"/>
-                <w:sz w:val="24"/>
-                <w:szCs w:val="24"/>
-              </w:rPr>
-            </w:r>
-          </w:p>
-        </w:tc>
-        <w:tc>
-          <w:tcPr>
-            <w:tcW w:w="1172" w:type="dxa"/>
-            <w:vAlign w:val="center"/>
-            <w:tmTcPr id="1705586279" protected="0"/>
+            <w:tmTcPr id="1705668400" protected="0"/>
+          </w:tcPr>
+          <w:p>
+            <w:pPr>
+              <w:spacing/>
+              <w:jc w:val="center"/>
+              <w:rPr>
+                <w:rFonts w:ascii="Arial" w:hAnsi="Arial" w:eastAsia="Arial" w:cs="Arial"/>
+                <w:sz w:val="24"/>
+                <w:szCs w:val="24"/>
+              </w:rPr>
+            </w:pPr>
+            <w:r>
+              <w:rPr>
+                <w:rFonts w:ascii="Arial" w:hAnsi="Arial" w:eastAsia="Arial" w:cs="Arial"/>
+                <w:sz w:val="24"/>
+                <w:szCs w:val="24"/>
+              </w:rPr>
+            </w:r>
+          </w:p>
+        </w:tc>
+        <w:tc>
+          <w:tcPr>
+            <w:tcW w:w="1171" w:type="dxa"/>
+            <w:vAlign w:val="center"/>
+            <w:tmTcPr id="1705668400" protected="0"/>
           </w:tcPr>
           <w:p>
             <w:pPr>
@@ -2327,7 +2302,7 @@
           <w:tcPr>
             <w:tcW w:w="720" w:type="dxa"/>
             <w:vAlign w:val="center"/>
-            <w:tmTcPr id="1705586279" protected="0"/>
+            <w:tmTcPr id="1705668400" protected="0"/>
           </w:tcPr>
           <w:p>
             <w:pPr>
@@ -2354,7 +2329,7 @@
             <w:tcW w:w="1027" w:type="dxa"/>
             <w:gridSpan w:val="2"/>
             <w:vAlign w:val="center"/>
-            <w:tmTcPr id="1705586279" protected="0"/>
+            <w:tmTcPr id="1705668400" protected="0"/>
           </w:tcPr>
           <w:p>
             <w:pPr>
@@ -2380,7 +2355,7 @@
             <w:tcW w:w="763" w:type="dxa"/>
             <w:gridSpan w:val="2"/>
             <w:vAlign w:val="center"/>
-            <w:tmTcPr id="1705586279" protected="0"/>
+            <w:tmTcPr id="1705668400" protected="0"/>
           </w:tcPr>
           <w:p>
             <w:pPr>
@@ -2405,7 +2380,7 @@
           <w:tcPr>
             <w:tcW w:w="744" w:type="dxa"/>
             <w:vAlign w:val="center"/>
-            <w:tmTcPr id="1705586279" protected="0"/>
+            <w:tmTcPr id="1705668400" protected="0"/>
           </w:tcPr>
           <w:p>
             <w:pPr>
@@ -2431,7 +2406,7 @@
             <w:tcW w:w="1123" w:type="dxa"/>
             <w:gridSpan w:val="4"/>
             <w:vAlign w:val="center"/>
-            <w:tmTcPr id="1705586279" protected="0"/>
+            <w:tmTcPr id="1705668400" protected="0"/>
           </w:tcPr>
           <w:p>
             <w:pPr>
@@ -2456,7 +2431,7 @@
           <w:tcPr>
             <w:tcW w:w="701" w:type="dxa"/>
             <w:vAlign w:val="center"/>
-            <w:tmTcPr id="1705586279" protected="0"/>
+            <w:tmTcPr id="1705668400" protected="0"/>
           </w:tcPr>
           <w:p>
             <w:pPr>
@@ -2481,7 +2456,7 @@
           <w:tcPr>
             <w:tcW w:w="731" w:type="dxa"/>
             <w:vAlign w:val="center"/>
-            <w:tmTcPr id="1705586279" protected="0"/>
+            <w:tmTcPr id="1705668400" protected="0"/>
           </w:tcPr>
           <w:p>
             <w:pPr>
@@ -2506,32 +2481,32 @@
           <w:tcPr>
             <w:tcW w:w="2659" w:type="dxa"/>
             <w:vAlign w:val="center"/>
-            <w:tmTcPr id="1705586279" protected="0"/>
-          </w:tcPr>
-          <w:p>
-            <w:pPr>
-              <w:spacing/>
-              <w:jc w:val="center"/>
-              <w:rPr>
-                <w:rFonts w:ascii="Arial" w:hAnsi="Arial" w:eastAsia="Arial" w:cs="Arial"/>
-                <w:sz w:val="24"/>
-                <w:szCs w:val="24"/>
-              </w:rPr>
-            </w:pPr>
-            <w:r>
-              <w:rPr>
-                <w:rFonts w:ascii="Arial" w:hAnsi="Arial" w:eastAsia="Arial" w:cs="Arial"/>
-                <w:sz w:val="24"/>
-                <w:szCs w:val="24"/>
-              </w:rPr>
-            </w:r>
-          </w:p>
-        </w:tc>
-        <w:tc>
-          <w:tcPr>
-            <w:tcW w:w="1172" w:type="dxa"/>
-            <w:vAlign w:val="center"/>
-            <w:tmTcPr id="1705586279" protected="0"/>
+            <w:tmTcPr id="1705668400" protected="0"/>
+          </w:tcPr>
+          <w:p>
+            <w:pPr>
+              <w:spacing/>
+              <w:jc w:val="center"/>
+              <w:rPr>
+                <w:rFonts w:ascii="Arial" w:hAnsi="Arial" w:eastAsia="Arial" w:cs="Arial"/>
+                <w:sz w:val="24"/>
+                <w:szCs w:val="24"/>
+              </w:rPr>
+            </w:pPr>
+            <w:r>
+              <w:rPr>
+                <w:rFonts w:ascii="Arial" w:hAnsi="Arial" w:eastAsia="Arial" w:cs="Arial"/>
+                <w:sz w:val="24"/>
+                <w:szCs w:val="24"/>
+              </w:rPr>
+            </w:r>
+          </w:p>
+        </w:tc>
+        <w:tc>
+          <w:tcPr>
+            <w:tcW w:w="1171" w:type="dxa"/>
+            <w:vAlign w:val="center"/>
+            <w:tmTcPr id="1705668400" protected="0"/>
           </w:tcPr>
           <w:p>
             <w:pPr>
@@ -2562,7 +2537,7 @@
           <w:tcPr>
             <w:tcW w:w="720" w:type="dxa"/>
             <w:vAlign w:val="center"/>
-            <w:tmTcPr id="1705586279" protected="0"/>
+            <w:tmTcPr id="1705668400" protected="0"/>
           </w:tcPr>
           <w:p>
             <w:pPr>
@@ -2589,7 +2564,7 @@
             <w:tcW w:w="1027" w:type="dxa"/>
             <w:gridSpan w:val="2"/>
             <w:vAlign w:val="center"/>
-            <w:tmTcPr id="1705586279" protected="0"/>
+            <w:tmTcPr id="1705668400" protected="0"/>
           </w:tcPr>
           <w:p>
             <w:pPr>
@@ -2615,7 +2590,7 @@
             <w:tcW w:w="763" w:type="dxa"/>
             <w:gridSpan w:val="2"/>
             <w:vAlign w:val="center"/>
-            <w:tmTcPr id="1705586279" protected="0"/>
+            <w:tmTcPr id="1705668400" protected="0"/>
           </w:tcPr>
           <w:p>
             <w:pPr>
@@ -2640,7 +2615,7 @@
           <w:tcPr>
             <w:tcW w:w="744" w:type="dxa"/>
             <w:vAlign w:val="center"/>
-            <w:tmTcPr id="1705586279" protected="0"/>
+            <w:tmTcPr id="1705668400" protected="0"/>
           </w:tcPr>
           <w:p>
             <w:pPr>
@@ -2666,7 +2641,7 @@
             <w:tcW w:w="1123" w:type="dxa"/>
             <w:gridSpan w:val="4"/>
             <w:vAlign w:val="center"/>
-            <w:tmTcPr id="1705586279" protected="0"/>
+            <w:tmTcPr id="1705668400" protected="0"/>
           </w:tcPr>
           <w:p>
             <w:pPr>
@@ -2691,7 +2666,7 @@
           <w:tcPr>
             <w:tcW w:w="701" w:type="dxa"/>
             <w:vAlign w:val="center"/>
-            <w:tmTcPr id="1705586279" protected="0"/>
+            <w:tmTcPr id="1705668400" protected="0"/>
           </w:tcPr>
           <w:p>
             <w:pPr>
@@ -2716,7 +2691,7 @@
           <w:tcPr>
             <w:tcW w:w="731" w:type="dxa"/>
             <w:vAlign w:val="center"/>
-            <w:tmTcPr id="1705586279" protected="0"/>
+            <w:tmTcPr id="1705668400" protected="0"/>
           </w:tcPr>
           <w:p>
             <w:pPr>
@@ -2741,32 +2716,32 @@
           <w:tcPr>
             <w:tcW w:w="2659" w:type="dxa"/>
             <w:vAlign w:val="center"/>
-            <w:tmTcPr id="1705586279" protected="0"/>
-          </w:tcPr>
-          <w:p>
-            <w:pPr>
-              <w:spacing/>
-              <w:jc w:val="center"/>
-              <w:rPr>
-                <w:rFonts w:ascii="Arial" w:hAnsi="Arial" w:eastAsia="Arial" w:cs="Arial"/>
-                <w:sz w:val="24"/>
-                <w:szCs w:val="24"/>
-              </w:rPr>
-            </w:pPr>
-            <w:r>
-              <w:rPr>
-                <w:rFonts w:ascii="Arial" w:hAnsi="Arial" w:eastAsia="Arial" w:cs="Arial"/>
-                <w:sz w:val="24"/>
-                <w:szCs w:val="24"/>
-              </w:rPr>
-            </w:r>
-          </w:p>
-        </w:tc>
-        <w:tc>
-          <w:tcPr>
-            <w:tcW w:w="1172" w:type="dxa"/>
-            <w:vAlign w:val="center"/>
-            <w:tmTcPr id="1705586279" protected="0"/>
+            <w:tmTcPr id="1705668400" protected="0"/>
+          </w:tcPr>
+          <w:p>
+            <w:pPr>
+              <w:spacing/>
+              <w:jc w:val="center"/>
+              <w:rPr>
+                <w:rFonts w:ascii="Arial" w:hAnsi="Arial" w:eastAsia="Arial" w:cs="Arial"/>
+                <w:sz w:val="24"/>
+                <w:szCs w:val="24"/>
+              </w:rPr>
+            </w:pPr>
+            <w:r>
+              <w:rPr>
+                <w:rFonts w:ascii="Arial" w:hAnsi="Arial" w:eastAsia="Arial" w:cs="Arial"/>
+                <w:sz w:val="24"/>
+                <w:szCs w:val="24"/>
+              </w:rPr>
+            </w:r>
+          </w:p>
+        </w:tc>
+        <w:tc>
+          <w:tcPr>
+            <w:tcW w:w="1171" w:type="dxa"/>
+            <w:vAlign w:val="center"/>
+            <w:tmTcPr id="1705668400" protected="0"/>
           </w:tcPr>
           <w:p>
             <w:pPr>
@@ -2797,7 +2772,7 @@
           <w:tcPr>
             <w:tcW w:w="720" w:type="dxa"/>
             <w:vAlign w:val="center"/>
-            <w:tmTcPr id="1705586279" protected="0"/>
+            <w:tmTcPr id="1705668400" protected="0"/>
           </w:tcPr>
           <w:p>
             <w:pPr>
@@ -2824,7 +2799,7 @@
             <w:tcW w:w="1027" w:type="dxa"/>
             <w:gridSpan w:val="2"/>
             <w:vAlign w:val="center"/>
-            <w:tmTcPr id="1705586279" protected="0"/>
+            <w:tmTcPr id="1705668400" protected="0"/>
           </w:tcPr>
           <w:p>
             <w:pPr>
@@ -2850,7 +2825,7 @@
             <w:tcW w:w="763" w:type="dxa"/>
             <w:gridSpan w:val="2"/>
             <w:vAlign w:val="center"/>
-            <w:tmTcPr id="1705586279" protected="0"/>
+            <w:tmTcPr id="1705668400" protected="0"/>
           </w:tcPr>
           <w:p>
             <w:pPr>
@@ -2875,7 +2850,7 @@
           <w:tcPr>
             <w:tcW w:w="744" w:type="dxa"/>
             <w:vAlign w:val="center"/>
-            <w:tmTcPr id="1705586279" protected="0"/>
+            <w:tmTcPr id="1705668400" protected="0"/>
           </w:tcPr>
           <w:p>
             <w:pPr>
@@ -2901,7 +2876,7 @@
             <w:tcW w:w="1123" w:type="dxa"/>
             <w:gridSpan w:val="4"/>
             <w:vAlign w:val="center"/>
-            <w:tmTcPr id="1705586279" protected="0"/>
+            <w:tmTcPr id="1705668400" protected="0"/>
           </w:tcPr>
           <w:p>
             <w:pPr>
@@ -2926,7 +2901,7 @@
           <w:tcPr>
             <w:tcW w:w="701" w:type="dxa"/>
             <w:vAlign w:val="center"/>
-            <w:tmTcPr id="1705586279" protected="0"/>
+            <w:tmTcPr id="1705668400" protected="0"/>
           </w:tcPr>
           <w:p>
             <w:pPr>
@@ -2951,7 +2926,7 @@
           <w:tcPr>
             <w:tcW w:w="731" w:type="dxa"/>
             <w:vAlign w:val="center"/>
-            <w:tmTcPr id="1705586279" protected="0"/>
+            <w:tmTcPr id="1705668400" protected="0"/>
           </w:tcPr>
           <w:p>
             <w:pPr>
@@ -2976,32 +2951,32 @@
           <w:tcPr>
             <w:tcW w:w="2659" w:type="dxa"/>
             <w:vAlign w:val="center"/>
-            <w:tmTcPr id="1705586279" protected="0"/>
-          </w:tcPr>
-          <w:p>
-            <w:pPr>
-              <w:spacing/>
-              <w:jc w:val="center"/>
-              <w:rPr>
-                <w:rFonts w:ascii="Arial" w:hAnsi="Arial" w:eastAsia="Arial" w:cs="Arial"/>
-                <w:sz w:val="24"/>
-                <w:szCs w:val="24"/>
-              </w:rPr>
-            </w:pPr>
-            <w:r>
-              <w:rPr>
-                <w:rFonts w:ascii="Arial" w:hAnsi="Arial" w:eastAsia="Arial" w:cs="Arial"/>
-                <w:sz w:val="24"/>
-                <w:szCs w:val="24"/>
-              </w:rPr>
-            </w:r>
-          </w:p>
-        </w:tc>
-        <w:tc>
-          <w:tcPr>
-            <w:tcW w:w="1172" w:type="dxa"/>
-            <w:vAlign w:val="center"/>
-            <w:tmTcPr id="1705586279" protected="0"/>
+            <w:tmTcPr id="1705668400" protected="0"/>
+          </w:tcPr>
+          <w:p>
+            <w:pPr>
+              <w:spacing/>
+              <w:jc w:val="center"/>
+              <w:rPr>
+                <w:rFonts w:ascii="Arial" w:hAnsi="Arial" w:eastAsia="Arial" w:cs="Arial"/>
+                <w:sz w:val="24"/>
+                <w:szCs w:val="24"/>
+              </w:rPr>
+            </w:pPr>
+            <w:r>
+              <w:rPr>
+                <w:rFonts w:ascii="Arial" w:hAnsi="Arial" w:eastAsia="Arial" w:cs="Arial"/>
+                <w:sz w:val="24"/>
+                <w:szCs w:val="24"/>
+              </w:rPr>
+            </w:r>
+          </w:p>
+        </w:tc>
+        <w:tc>
+          <w:tcPr>
+            <w:tcW w:w="1171" w:type="dxa"/>
+            <w:vAlign w:val="center"/>
+            <w:tmTcPr id="1705668400" protected="0"/>
           </w:tcPr>
           <w:p>
             <w:pPr>
@@ -3032,7 +3007,7 @@
           <w:tcPr>
             <w:tcW w:w="720" w:type="dxa"/>
             <w:vAlign w:val="center"/>
-            <w:tmTcPr id="1705586279" protected="0"/>
+            <w:tmTcPr id="1705668400" protected="0"/>
           </w:tcPr>
           <w:p>
             <w:pPr>
@@ -3059,7 +3034,7 @@
             <w:tcW w:w="1027" w:type="dxa"/>
             <w:gridSpan w:val="2"/>
             <w:vAlign w:val="center"/>
-            <w:tmTcPr id="1705586279" protected="0"/>
+            <w:tmTcPr id="1705668400" protected="0"/>
           </w:tcPr>
           <w:p>
             <w:pPr>
@@ -3085,7 +3060,7 @@
             <w:tcW w:w="763" w:type="dxa"/>
             <w:gridSpan w:val="2"/>
             <w:vAlign w:val="center"/>
-            <w:tmTcPr id="1705586279" protected="0"/>
+            <w:tmTcPr id="1705668400" protected="0"/>
           </w:tcPr>
           <w:p>
             <w:pPr>
@@ -3110,7 +3085,7 @@
           <w:tcPr>
             <w:tcW w:w="744" w:type="dxa"/>
             <w:vAlign w:val="center"/>
-            <w:tmTcPr id="1705586279" protected="0"/>
+            <w:tmTcPr id="1705668400" protected="0"/>
           </w:tcPr>
           <w:p>
             <w:pPr>
@@ -3136,7 +3111,7 @@
             <w:tcW w:w="1123" w:type="dxa"/>
             <w:gridSpan w:val="4"/>
             <w:vAlign w:val="center"/>
-            <w:tmTcPr id="1705586279" protected="0"/>
+            <w:tmTcPr id="1705668400" protected="0"/>
           </w:tcPr>
           <w:p>
             <w:pPr>
@@ -3161,7 +3136,7 @@
           <w:tcPr>
             <w:tcW w:w="701" w:type="dxa"/>
             <w:vAlign w:val="center"/>
-            <w:tmTcPr id="1705586279" protected="0"/>
+            <w:tmTcPr id="1705668400" protected="0"/>
           </w:tcPr>
           <w:p>
             <w:pPr>
@@ -3186,7 +3161,7 @@
           <w:tcPr>
             <w:tcW w:w="731" w:type="dxa"/>
             <w:vAlign w:val="center"/>
-            <w:tmTcPr id="1705586279" protected="0"/>
+            <w:tmTcPr id="1705668400" protected="0"/>
           </w:tcPr>
           <w:p>
             <w:pPr>
@@ -3211,32 +3186,32 @@
           <w:tcPr>
             <w:tcW w:w="2659" w:type="dxa"/>
             <w:vAlign w:val="center"/>
-            <w:tmTcPr id="1705586279" protected="0"/>
-          </w:tcPr>
-          <w:p>
-            <w:pPr>
-              <w:spacing/>
-              <w:jc w:val="center"/>
-              <w:rPr>
-                <w:rFonts w:ascii="Arial" w:hAnsi="Arial" w:eastAsia="Arial" w:cs="Arial"/>
-                <w:sz w:val="24"/>
-                <w:szCs w:val="24"/>
-              </w:rPr>
-            </w:pPr>
-            <w:r>
-              <w:rPr>
-                <w:rFonts w:ascii="Arial" w:hAnsi="Arial" w:eastAsia="Arial" w:cs="Arial"/>
-                <w:sz w:val="24"/>
-                <w:szCs w:val="24"/>
-              </w:rPr>
-            </w:r>
-          </w:p>
-        </w:tc>
-        <w:tc>
-          <w:tcPr>
-            <w:tcW w:w="1172" w:type="dxa"/>
-            <w:vAlign w:val="center"/>
-            <w:tmTcPr id="1705586279" protected="0"/>
+            <w:tmTcPr id="1705668400" protected="0"/>
+          </w:tcPr>
+          <w:p>
+            <w:pPr>
+              <w:spacing/>
+              <w:jc w:val="center"/>
+              <w:rPr>
+                <w:rFonts w:ascii="Arial" w:hAnsi="Arial" w:eastAsia="Arial" w:cs="Arial"/>
+                <w:sz w:val="24"/>
+                <w:szCs w:val="24"/>
+              </w:rPr>
+            </w:pPr>
+            <w:r>
+              <w:rPr>
+                <w:rFonts w:ascii="Arial" w:hAnsi="Arial" w:eastAsia="Arial" w:cs="Arial"/>
+                <w:sz w:val="24"/>
+                <w:szCs w:val="24"/>
+              </w:rPr>
+            </w:r>
+          </w:p>
+        </w:tc>
+        <w:tc>
+          <w:tcPr>
+            <w:tcW w:w="1171" w:type="dxa"/>
+            <w:vAlign w:val="center"/>
+            <w:tmTcPr id="1705668400" protected="0"/>
           </w:tcPr>
           <w:p>
             <w:pPr>
@@ -3267,7 +3242,7 @@
           <w:tcPr>
             <w:tcW w:w="720" w:type="dxa"/>
             <w:vAlign w:val="center"/>
-            <w:tmTcPr id="1705586279" protected="0"/>
+            <w:tmTcPr id="1705668400" protected="0"/>
           </w:tcPr>
           <w:p>
             <w:pPr>
@@ -3294,7 +3269,7 @@
             <w:tcW w:w="1027" w:type="dxa"/>
             <w:gridSpan w:val="2"/>
             <w:vAlign w:val="center"/>
-            <w:tmTcPr id="1705586279" protected="0"/>
+            <w:tmTcPr id="1705668400" protected="0"/>
           </w:tcPr>
           <w:p>
             <w:pPr>
@@ -3320,7 +3295,7 @@
             <w:tcW w:w="763" w:type="dxa"/>
             <w:gridSpan w:val="2"/>
             <w:vAlign w:val="center"/>
-            <w:tmTcPr id="1705586279" protected="0"/>
+            <w:tmTcPr id="1705668400" protected="0"/>
           </w:tcPr>
           <w:p>
             <w:pPr>
@@ -3345,7 +3320,7 @@
           <w:tcPr>
             <w:tcW w:w="744" w:type="dxa"/>
             <w:vAlign w:val="center"/>
-            <w:tmTcPr id="1705586279" protected="0"/>
+            <w:tmTcPr id="1705668400" protected="0"/>
           </w:tcPr>
           <w:p>
             <w:pPr>
@@ -3371,7 +3346,7 @@
             <w:tcW w:w="1123" w:type="dxa"/>
             <w:gridSpan w:val="4"/>
             <w:vAlign w:val="center"/>
-            <w:tmTcPr id="1705586279" protected="0"/>
+            <w:tmTcPr id="1705668400" protected="0"/>
           </w:tcPr>
           <w:p>
             <w:pPr>
@@ -3396,7 +3371,7 @@
           <w:tcPr>
             <w:tcW w:w="701" w:type="dxa"/>
             <w:vAlign w:val="center"/>
-            <w:tmTcPr id="1705586279" protected="0"/>
+            <w:tmTcPr id="1705668400" protected="0"/>
           </w:tcPr>
           <w:p>
             <w:pPr>
@@ -3421,7 +3396,7 @@
           <w:tcPr>
             <w:tcW w:w="731" w:type="dxa"/>
             <w:vAlign w:val="center"/>
-            <w:tmTcPr id="1705586279" protected="0"/>
+            <w:tmTcPr id="1705668400" protected="0"/>
           </w:tcPr>
           <w:p>
             <w:pPr>
@@ -3446,32 +3421,32 @@
           <w:tcPr>
             <w:tcW w:w="2659" w:type="dxa"/>
             <w:vAlign w:val="center"/>
-            <w:tmTcPr id="1705586279" protected="0"/>
-          </w:tcPr>
-          <w:p>
-            <w:pPr>
-              <w:spacing/>
-              <w:jc w:val="center"/>
-              <w:rPr>
-                <w:rFonts w:ascii="Arial" w:hAnsi="Arial" w:eastAsia="Arial" w:cs="Arial"/>
-                <w:sz w:val="24"/>
-                <w:szCs w:val="24"/>
-              </w:rPr>
-            </w:pPr>
-            <w:r>
-              <w:rPr>
-                <w:rFonts w:ascii="Arial" w:hAnsi="Arial" w:eastAsia="Arial" w:cs="Arial"/>
-                <w:sz w:val="24"/>
-                <w:szCs w:val="24"/>
-              </w:rPr>
-            </w:r>
-          </w:p>
-        </w:tc>
-        <w:tc>
-          <w:tcPr>
-            <w:tcW w:w="1172" w:type="dxa"/>
-            <w:vAlign w:val="center"/>
-            <w:tmTcPr id="1705586279" protected="0"/>
+            <w:tmTcPr id="1705668400" protected="0"/>
+          </w:tcPr>
+          <w:p>
+            <w:pPr>
+              <w:spacing/>
+              <w:jc w:val="center"/>
+              <w:rPr>
+                <w:rFonts w:ascii="Arial" w:hAnsi="Arial" w:eastAsia="Arial" w:cs="Arial"/>
+                <w:sz w:val="24"/>
+                <w:szCs w:val="24"/>
+              </w:rPr>
+            </w:pPr>
+            <w:r>
+              <w:rPr>
+                <w:rFonts w:ascii="Arial" w:hAnsi="Arial" w:eastAsia="Arial" w:cs="Arial"/>
+                <w:sz w:val="24"/>
+                <w:szCs w:val="24"/>
+              </w:rPr>
+            </w:r>
+          </w:p>
+        </w:tc>
+        <w:tc>
+          <w:tcPr>
+            <w:tcW w:w="1171" w:type="dxa"/>
+            <w:vAlign w:val="center"/>
+            <w:tmTcPr id="1705668400" protected="0"/>
           </w:tcPr>
           <w:p>
             <w:pPr>
@@ -3502,7 +3477,7 @@
           <w:tcPr>
             <w:tcW w:w="720" w:type="dxa"/>
             <w:vAlign w:val="center"/>
-            <w:tmTcPr id="1705586279" protected="0"/>
+            <w:tmTcPr id="1705668400" protected="0"/>
           </w:tcPr>
           <w:p>
             <w:pPr>
@@ -3529,7 +3504,7 @@
             <w:tcW w:w="1027" w:type="dxa"/>
             <w:gridSpan w:val="2"/>
             <w:vAlign w:val="center"/>
-            <w:tmTcPr id="1705586279" protected="0"/>
+            <w:tmTcPr id="1705668400" protected="0"/>
           </w:tcPr>
           <w:p>
             <w:pPr>
@@ -3555,7 +3530,7 @@
             <w:tcW w:w="763" w:type="dxa"/>
             <w:gridSpan w:val="2"/>
             <w:vAlign w:val="center"/>
-            <w:tmTcPr id="1705586279" protected="0"/>
+            <w:tmTcPr id="1705668400" protected="0"/>
           </w:tcPr>
           <w:p>
             <w:pPr>
@@ -3580,7 +3555,7 @@
           <w:tcPr>
             <w:tcW w:w="744" w:type="dxa"/>
             <w:vAlign w:val="center"/>
-            <w:tmTcPr id="1705586279" protected="0"/>
+            <w:tmTcPr id="1705668400" protected="0"/>
           </w:tcPr>
           <w:p>
             <w:pPr>
@@ -3606,7 +3581,7 @@
             <w:tcW w:w="1123" w:type="dxa"/>
             <w:gridSpan w:val="4"/>
             <w:vAlign w:val="center"/>
-            <w:tmTcPr id="1705586279" protected="0"/>
+            <w:tmTcPr id="1705668400" protected="0"/>
           </w:tcPr>
           <w:p>
             <w:pPr>
@@ -3631,7 +3606,7 @@
           <w:tcPr>
             <w:tcW w:w="701" w:type="dxa"/>
             <w:vAlign w:val="center"/>
-            <w:tmTcPr id="1705586279" protected="0"/>
+            <w:tmTcPr id="1705668400" protected="0"/>
           </w:tcPr>
           <w:p>
             <w:pPr>
@@ -3656,7 +3631,7 @@
           <w:tcPr>
             <w:tcW w:w="731" w:type="dxa"/>
             <w:vAlign w:val="center"/>
-            <w:tmTcPr id="1705586279" protected="0"/>
+            <w:tmTcPr id="1705668400" protected="0"/>
           </w:tcPr>
           <w:p>
             <w:pPr>
@@ -3681,32 +3656,32 @@
           <w:tcPr>
             <w:tcW w:w="2659" w:type="dxa"/>
             <w:vAlign w:val="center"/>
-            <w:tmTcPr id="1705586279" protected="0"/>
-          </w:tcPr>
-          <w:p>
-            <w:pPr>
-              <w:spacing/>
-              <w:jc w:val="center"/>
-              <w:rPr>
-                <w:rFonts w:ascii="Arial" w:hAnsi="Arial" w:eastAsia="Arial" w:cs="Arial"/>
-                <w:sz w:val="24"/>
-                <w:szCs w:val="24"/>
-              </w:rPr>
-            </w:pPr>
-            <w:r>
-              <w:rPr>
-                <w:rFonts w:ascii="Arial" w:hAnsi="Arial" w:eastAsia="Arial" w:cs="Arial"/>
-                <w:sz w:val="24"/>
-                <w:szCs w:val="24"/>
-              </w:rPr>
-            </w:r>
-          </w:p>
-        </w:tc>
-        <w:tc>
-          <w:tcPr>
-            <w:tcW w:w="1172" w:type="dxa"/>
-            <w:vAlign w:val="center"/>
-            <w:tmTcPr id="1705586279" protected="0"/>
+            <w:tmTcPr id="1705668400" protected="0"/>
+          </w:tcPr>
+          <w:p>
+            <w:pPr>
+              <w:spacing/>
+              <w:jc w:val="center"/>
+              <w:rPr>
+                <w:rFonts w:ascii="Arial" w:hAnsi="Arial" w:eastAsia="Arial" w:cs="Arial"/>
+                <w:sz w:val="24"/>
+                <w:szCs w:val="24"/>
+              </w:rPr>
+            </w:pPr>
+            <w:r>
+              <w:rPr>
+                <w:rFonts w:ascii="Arial" w:hAnsi="Arial" w:eastAsia="Arial" w:cs="Arial"/>
+                <w:sz w:val="24"/>
+                <w:szCs w:val="24"/>
+              </w:rPr>
+            </w:r>
+          </w:p>
+        </w:tc>
+        <w:tc>
+          <w:tcPr>
+            <w:tcW w:w="1171" w:type="dxa"/>
+            <w:vAlign w:val="center"/>
+            <w:tmTcPr id="1705668400" protected="0"/>
           </w:tcPr>
           <w:p>
             <w:pPr>
@@ -3737,7 +3712,7 @@
           <w:tcPr>
             <w:tcW w:w="720" w:type="dxa"/>
             <w:vAlign w:val="center"/>
-            <w:tmTcPr id="1705586279" protected="0"/>
+            <w:tmTcPr id="1705668400" protected="0"/>
           </w:tcPr>
           <w:p>
             <w:pPr>
@@ -3764,7 +3739,7 @@
             <w:tcW w:w="1027" w:type="dxa"/>
             <w:gridSpan w:val="2"/>
             <w:vAlign w:val="center"/>
-            <w:tmTcPr id="1705586279" protected="0"/>
+            <w:tmTcPr id="1705668400" protected="0"/>
           </w:tcPr>
           <w:p>
             <w:pPr>
@@ -3790,7 +3765,7 @@
             <w:tcW w:w="763" w:type="dxa"/>
             <w:gridSpan w:val="2"/>
             <w:vAlign w:val="center"/>
-            <w:tmTcPr id="1705586279" protected="0"/>
+            <w:tmTcPr id="1705668400" protected="0"/>
           </w:tcPr>
           <w:p>
             <w:pPr>
@@ -3815,7 +3790,7 @@
           <w:tcPr>
             <w:tcW w:w="744" w:type="dxa"/>
             <w:vAlign w:val="center"/>
-            <w:tmTcPr id="1705586279" protected="0"/>
+            <w:tmTcPr id="1705668400" protected="0"/>
           </w:tcPr>
           <w:p>
             <w:pPr>
@@ -3841,7 +3816,7 @@
             <w:tcW w:w="1123" w:type="dxa"/>
             <w:gridSpan w:val="4"/>
             <w:vAlign w:val="center"/>
-            <w:tmTcPr id="1705586279" protected="0"/>
+            <w:tmTcPr id="1705668400" protected="0"/>
           </w:tcPr>
           <w:p>
             <w:pPr>
@@ -3866,7 +3841,7 @@
           <w:tcPr>
             <w:tcW w:w="701" w:type="dxa"/>
             <w:vAlign w:val="center"/>
-            <w:tmTcPr id="1705586279" protected="0"/>
+            <w:tmTcPr id="1705668400" protected="0"/>
           </w:tcPr>
           <w:p>
             <w:pPr>
@@ -3891,7 +3866,7 @@
           <w:tcPr>
             <w:tcW w:w="731" w:type="dxa"/>
             <w:vAlign w:val="center"/>
-            <w:tmTcPr id="1705586279" protected="0"/>
+            <w:tmTcPr id="1705668400" protected="0"/>
           </w:tcPr>
           <w:p>
             <w:pPr>
@@ -3916,32 +3891,32 @@
           <w:tcPr>
             <w:tcW w:w="2659" w:type="dxa"/>
             <w:vAlign w:val="center"/>
-            <w:tmTcPr id="1705586279" protected="0"/>
-          </w:tcPr>
-          <w:p>
-            <w:pPr>
-              <w:spacing/>
-              <w:jc w:val="center"/>
-              <w:rPr>
-                <w:rFonts w:ascii="Arial" w:hAnsi="Arial" w:eastAsia="Arial" w:cs="Arial"/>
-                <w:sz w:val="24"/>
-                <w:szCs w:val="24"/>
-              </w:rPr>
-            </w:pPr>
-            <w:r>
-              <w:rPr>
-                <w:rFonts w:ascii="Arial" w:hAnsi="Arial" w:eastAsia="Arial" w:cs="Arial"/>
-                <w:sz w:val="24"/>
-                <w:szCs w:val="24"/>
-              </w:rPr>
-            </w:r>
-          </w:p>
-        </w:tc>
-        <w:tc>
-          <w:tcPr>
-            <w:tcW w:w="1172" w:type="dxa"/>
-            <w:vAlign w:val="center"/>
-            <w:tmTcPr id="1705586279" protected="0"/>
+            <w:tmTcPr id="1705668400" protected="0"/>
+          </w:tcPr>
+          <w:p>
+            <w:pPr>
+              <w:spacing/>
+              <w:jc w:val="center"/>
+              <w:rPr>
+                <w:rFonts w:ascii="Arial" w:hAnsi="Arial" w:eastAsia="Arial" w:cs="Arial"/>
+                <w:sz w:val="24"/>
+                <w:szCs w:val="24"/>
+              </w:rPr>
+            </w:pPr>
+            <w:r>
+              <w:rPr>
+                <w:rFonts w:ascii="Arial" w:hAnsi="Arial" w:eastAsia="Arial" w:cs="Arial"/>
+                <w:sz w:val="24"/>
+                <w:szCs w:val="24"/>
+              </w:rPr>
+            </w:r>
+          </w:p>
+        </w:tc>
+        <w:tc>
+          <w:tcPr>
+            <w:tcW w:w="1171" w:type="dxa"/>
+            <w:vAlign w:val="center"/>
+            <w:tmTcPr id="1705668400" protected="0"/>
           </w:tcPr>
           <w:p>
             <w:pPr>
@@ -3972,7 +3947,7 @@
           <w:tcPr>
             <w:tcW w:w="720" w:type="dxa"/>
             <w:vAlign w:val="center"/>
-            <w:tmTcPr id="1705586279" protected="0"/>
+            <w:tmTcPr id="1705668400" protected="0"/>
           </w:tcPr>
           <w:p>
             <w:pPr>
@@ -3999,7 +3974,7 @@
             <w:tcW w:w="1027" w:type="dxa"/>
             <w:gridSpan w:val="2"/>
             <w:vAlign w:val="center"/>
-            <w:tmTcPr id="1705586279" protected="0"/>
+            <w:tmTcPr id="1705668400" protected="0"/>
           </w:tcPr>
           <w:p>
             <w:pPr>
@@ -4025,7 +4000,7 @@
             <w:tcW w:w="763" w:type="dxa"/>
             <w:gridSpan w:val="2"/>
             <w:vAlign w:val="center"/>
-            <w:tmTcPr id="1705586279" protected="0"/>
+            <w:tmTcPr id="1705668400" protected="0"/>
           </w:tcPr>
           <w:p>
             <w:pPr>
@@ -4050,7 +4025,7 @@
           <w:tcPr>
             <w:tcW w:w="744" w:type="dxa"/>
             <w:vAlign w:val="center"/>
-            <w:tmTcPr id="1705586279" protected="0"/>
+            <w:tmTcPr id="1705668400" protected="0"/>
           </w:tcPr>
           <w:p>
             <w:pPr>
@@ -4076,7 +4051,7 @@
             <w:tcW w:w="1123" w:type="dxa"/>
             <w:gridSpan w:val="4"/>
             <w:vAlign w:val="center"/>
-            <w:tmTcPr id="1705586279" protected="0"/>
+            <w:tmTcPr id="1705668400" protected="0"/>
           </w:tcPr>
           <w:p>
             <w:pPr>
@@ -4101,7 +4076,7 @@
           <w:tcPr>
             <w:tcW w:w="701" w:type="dxa"/>
             <w:vAlign w:val="center"/>
-            <w:tmTcPr id="1705586279" protected="0"/>
+            <w:tmTcPr id="1705668400" protected="0"/>
           </w:tcPr>
           <w:p>
             <w:pPr>
@@ -4126,7 +4101,7 @@
           <w:tcPr>
             <w:tcW w:w="731" w:type="dxa"/>
             <w:vAlign w:val="center"/>
-            <w:tmTcPr id="1705586279" protected="0"/>
+            <w:tmTcPr id="1705668400" protected="0"/>
           </w:tcPr>
           <w:p>
             <w:pPr>
@@ -4151,32 +4126,32 @@
           <w:tcPr>
             <w:tcW w:w="2659" w:type="dxa"/>
             <w:vAlign w:val="center"/>
-            <w:tmTcPr id="1705586279" protected="0"/>
-          </w:tcPr>
-          <w:p>
-            <w:pPr>
-              <w:spacing/>
-              <w:jc w:val="center"/>
-              <w:rPr>
-                <w:rFonts w:ascii="Arial" w:hAnsi="Arial" w:eastAsia="Arial" w:cs="Arial"/>
-                <w:sz w:val="24"/>
-                <w:szCs w:val="24"/>
-              </w:rPr>
-            </w:pPr>
-            <w:r>
-              <w:rPr>
-                <w:rFonts w:ascii="Arial" w:hAnsi="Arial" w:eastAsia="Arial" w:cs="Arial"/>
-                <w:sz w:val="24"/>
-                <w:szCs w:val="24"/>
-              </w:rPr>
-            </w:r>
-          </w:p>
-        </w:tc>
-        <w:tc>
-          <w:tcPr>
-            <w:tcW w:w="1172" w:type="dxa"/>
-            <w:vAlign w:val="center"/>
-            <w:tmTcPr id="1705586279" protected="0"/>
+            <w:tmTcPr id="1705668400" protected="0"/>
+          </w:tcPr>
+          <w:p>
+            <w:pPr>
+              <w:spacing/>
+              <w:jc w:val="center"/>
+              <w:rPr>
+                <w:rFonts w:ascii="Arial" w:hAnsi="Arial" w:eastAsia="Arial" w:cs="Arial"/>
+                <w:sz w:val="24"/>
+                <w:szCs w:val="24"/>
+              </w:rPr>
+            </w:pPr>
+            <w:r>
+              <w:rPr>
+                <w:rFonts w:ascii="Arial" w:hAnsi="Arial" w:eastAsia="Arial" w:cs="Arial"/>
+                <w:sz w:val="24"/>
+                <w:szCs w:val="24"/>
+              </w:rPr>
+            </w:r>
+          </w:p>
+        </w:tc>
+        <w:tc>
+          <w:tcPr>
+            <w:tcW w:w="1171" w:type="dxa"/>
+            <w:vAlign w:val="center"/>
+            <w:tmTcPr id="1705668400" protected="0"/>
           </w:tcPr>
           <w:p>
             <w:pPr>
@@ -4207,7 +4182,7 @@
           <w:tcPr>
             <w:tcW w:w="720" w:type="dxa"/>
             <w:vAlign w:val="center"/>
-            <w:tmTcPr id="1705586279" protected="0"/>
+            <w:tmTcPr id="1705668400" protected="0"/>
           </w:tcPr>
           <w:p>
             <w:pPr>
@@ -4234,7 +4209,7 @@
             <w:tcW w:w="1027" w:type="dxa"/>
             <w:gridSpan w:val="2"/>
             <w:vAlign w:val="center"/>
-            <w:tmTcPr id="1705586279" protected="0"/>
+            <w:tmTcPr id="1705668400" protected="0"/>
           </w:tcPr>
           <w:p>
             <w:pPr>
@@ -4260,7 +4235,7 @@
             <w:tcW w:w="763" w:type="dxa"/>
             <w:gridSpan w:val="2"/>
             <w:vAlign w:val="center"/>
-            <w:tmTcPr id="1705586279" protected="0"/>
+            <w:tmTcPr id="1705668400" protected="0"/>
           </w:tcPr>
           <w:p>
             <w:pPr>
@@ -4285,7 +4260,7 @@
           <w:tcPr>
             <w:tcW w:w="744" w:type="dxa"/>
             <w:vAlign w:val="center"/>
-            <w:tmTcPr id="1705586279" protected="0"/>
+            <w:tmTcPr id="1705668400" protected="0"/>
           </w:tcPr>
           <w:p>
             <w:pPr>
@@ -4311,7 +4286,7 @@
             <w:tcW w:w="1123" w:type="dxa"/>
             <w:gridSpan w:val="4"/>
             <w:vAlign w:val="center"/>
-            <w:tmTcPr id="1705586279" protected="0"/>
+            <w:tmTcPr id="1705668400" protected="0"/>
           </w:tcPr>
           <w:p>
             <w:pPr>
@@ -4336,7 +4311,7 @@
           <w:tcPr>
             <w:tcW w:w="701" w:type="dxa"/>
             <w:vAlign w:val="center"/>
-            <w:tmTcPr id="1705586279" protected="0"/>
+            <w:tmTcPr id="1705668400" protected="0"/>
           </w:tcPr>
           <w:p>
             <w:pPr>
@@ -4361,7 +4336,7 @@
           <w:tcPr>
             <w:tcW w:w="731" w:type="dxa"/>
             <w:vAlign w:val="center"/>
-            <w:tmTcPr id="1705586279" protected="0"/>
+            <w:tmTcPr id="1705668400" protected="0"/>
           </w:tcPr>
           <w:p>
             <w:pPr>
@@ -4386,32 +4361,32 @@
           <w:tcPr>
             <w:tcW w:w="2659" w:type="dxa"/>
             <w:vAlign w:val="center"/>
-            <w:tmTcPr id="1705586279" protected="0"/>
-          </w:tcPr>
-          <w:p>
-            <w:pPr>
-              <w:spacing/>
-              <w:jc w:val="center"/>
-              <w:rPr>
-                <w:rFonts w:ascii="Arial" w:hAnsi="Arial" w:eastAsia="Arial" w:cs="Arial"/>
-                <w:sz w:val="24"/>
-                <w:szCs w:val="24"/>
-              </w:rPr>
-            </w:pPr>
-            <w:r>
-              <w:rPr>
-                <w:rFonts w:ascii="Arial" w:hAnsi="Arial" w:eastAsia="Arial" w:cs="Arial"/>
-                <w:sz w:val="24"/>
-                <w:szCs w:val="24"/>
-              </w:rPr>
-            </w:r>
-          </w:p>
-        </w:tc>
-        <w:tc>
-          <w:tcPr>
-            <w:tcW w:w="1172" w:type="dxa"/>
-            <w:vAlign w:val="center"/>
-            <w:tmTcPr id="1705586279" protected="0"/>
+            <w:tmTcPr id="1705668400" protected="0"/>
+          </w:tcPr>
+          <w:p>
+            <w:pPr>
+              <w:spacing/>
+              <w:jc w:val="center"/>
+              <w:rPr>
+                <w:rFonts w:ascii="Arial" w:hAnsi="Arial" w:eastAsia="Arial" w:cs="Arial"/>
+                <w:sz w:val="24"/>
+                <w:szCs w:val="24"/>
+              </w:rPr>
+            </w:pPr>
+            <w:r>
+              <w:rPr>
+                <w:rFonts w:ascii="Arial" w:hAnsi="Arial" w:eastAsia="Arial" w:cs="Arial"/>
+                <w:sz w:val="24"/>
+                <w:szCs w:val="24"/>
+              </w:rPr>
+            </w:r>
+          </w:p>
+        </w:tc>
+        <w:tc>
+          <w:tcPr>
+            <w:tcW w:w="1171" w:type="dxa"/>
+            <w:vAlign w:val="center"/>
+            <w:tmTcPr id="1705668400" protected="0"/>
           </w:tcPr>
           <w:p>
             <w:pPr>
@@ -4442,7 +4417,7 @@
           <w:tcPr>
             <w:tcW w:w="720" w:type="dxa"/>
             <w:vAlign w:val="center"/>
-            <w:tmTcPr id="1705586279" protected="0"/>
+            <w:tmTcPr id="1705668400" protected="0"/>
           </w:tcPr>
           <w:p>
             <w:pPr>
@@ -4469,7 +4444,7 @@
             <w:tcW w:w="1027" w:type="dxa"/>
             <w:gridSpan w:val="2"/>
             <w:vAlign w:val="center"/>
-            <w:tmTcPr id="1705586279" protected="0"/>
+            <w:tmTcPr id="1705668400" protected="0"/>
           </w:tcPr>
           <w:p>
             <w:pPr>
@@ -4495,7 +4470,7 @@
             <w:tcW w:w="763" w:type="dxa"/>
             <w:gridSpan w:val="2"/>
             <w:vAlign w:val="center"/>
-            <w:tmTcPr id="1705586279" protected="0"/>
+            <w:tmTcPr id="1705668400" protected="0"/>
           </w:tcPr>
           <w:p>
             <w:pPr>
@@ -4520,7 +4495,7 @@
           <w:tcPr>
             <w:tcW w:w="744" w:type="dxa"/>
             <w:vAlign w:val="center"/>
-            <w:tmTcPr id="1705586279" protected="0"/>
+            <w:tmTcPr id="1705668400" protected="0"/>
           </w:tcPr>
           <w:p>
             <w:pPr>
@@ -4546,7 +4521,7 @@
             <w:tcW w:w="1123" w:type="dxa"/>
             <w:gridSpan w:val="4"/>
             <w:vAlign w:val="center"/>
-            <w:tmTcPr id="1705586279" protected="0"/>
+            <w:tmTcPr id="1705668400" protected="0"/>
           </w:tcPr>
           <w:p>
             <w:pPr>
@@ -4571,7 +4546,7 @@
           <w:tcPr>
             <w:tcW w:w="701" w:type="dxa"/>
             <w:vAlign w:val="center"/>
-            <w:tmTcPr id="1705586279" protected="0"/>
+            <w:tmTcPr id="1705668400" protected="0"/>
           </w:tcPr>
           <w:p>
             <w:pPr>
@@ -4596,7 +4571,7 @@
           <w:tcPr>
             <w:tcW w:w="731" w:type="dxa"/>
             <w:vAlign w:val="center"/>
-            <w:tmTcPr id="1705586279" protected="0"/>
+            <w:tmTcPr id="1705668400" protected="0"/>
           </w:tcPr>
           <w:p>
             <w:pPr>
@@ -4621,32 +4596,32 @@
           <w:tcPr>
             <w:tcW w:w="2659" w:type="dxa"/>
             <w:vAlign w:val="center"/>
-            <w:tmTcPr id="1705586279" protected="0"/>
-          </w:tcPr>
-          <w:p>
-            <w:pPr>
-              <w:spacing/>
-              <w:jc w:val="center"/>
-              <w:rPr>
-                <w:rFonts w:ascii="Arial" w:hAnsi="Arial" w:eastAsia="Arial" w:cs="Arial"/>
-                <w:sz w:val="24"/>
-                <w:szCs w:val="24"/>
-              </w:rPr>
-            </w:pPr>
-            <w:r>
-              <w:rPr>
-                <w:rFonts w:ascii="Arial" w:hAnsi="Arial" w:eastAsia="Arial" w:cs="Arial"/>
-                <w:sz w:val="24"/>
-                <w:szCs w:val="24"/>
-              </w:rPr>
-            </w:r>
-          </w:p>
-        </w:tc>
-        <w:tc>
-          <w:tcPr>
-            <w:tcW w:w="1172" w:type="dxa"/>
-            <w:vAlign w:val="center"/>
-            <w:tmTcPr id="1705586279" protected="0"/>
+            <w:tmTcPr id="1705668400" protected="0"/>
+          </w:tcPr>
+          <w:p>
+            <w:pPr>
+              <w:spacing/>
+              <w:jc w:val="center"/>
+              <w:rPr>
+                <w:rFonts w:ascii="Arial" w:hAnsi="Arial" w:eastAsia="Arial" w:cs="Arial"/>
+                <w:sz w:val="24"/>
+                <w:szCs w:val="24"/>
+              </w:rPr>
+            </w:pPr>
+            <w:r>
+              <w:rPr>
+                <w:rFonts w:ascii="Arial" w:hAnsi="Arial" w:eastAsia="Arial" w:cs="Arial"/>
+                <w:sz w:val="24"/>
+                <w:szCs w:val="24"/>
+              </w:rPr>
+            </w:r>
+          </w:p>
+        </w:tc>
+        <w:tc>
+          <w:tcPr>
+            <w:tcW w:w="1171" w:type="dxa"/>
+            <w:vAlign w:val="center"/>
+            <w:tmTcPr id="1705668400" protected="0"/>
           </w:tcPr>
           <w:p>
             <w:pPr>
@@ -4677,7 +4652,7 @@
           <w:tcPr>
             <w:tcW w:w="720" w:type="dxa"/>
             <w:vAlign w:val="center"/>
-            <w:tmTcPr id="1705586279" protected="0"/>
+            <w:tmTcPr id="1705668400" protected="0"/>
           </w:tcPr>
           <w:p>
             <w:pPr>
@@ -4704,7 +4679,7 @@
             <w:tcW w:w="1027" w:type="dxa"/>
             <w:gridSpan w:val="2"/>
             <w:vAlign w:val="center"/>
-            <w:tmTcPr id="1705586279" protected="0"/>
+            <w:tmTcPr id="1705668400" protected="0"/>
           </w:tcPr>
           <w:p>
             <w:pPr>
@@ -4730,7 +4705,7 @@
             <w:tcW w:w="763" w:type="dxa"/>
             <w:gridSpan w:val="2"/>
             <w:vAlign w:val="center"/>
-            <w:tmTcPr id="1705586279" protected="0"/>
+            <w:tmTcPr id="1705668400" protected="0"/>
           </w:tcPr>
           <w:p>
             <w:pPr>
@@ -4755,7 +4730,7 @@
           <w:tcPr>
             <w:tcW w:w="744" w:type="dxa"/>
             <w:vAlign w:val="center"/>
-            <w:tmTcPr id="1705586279" protected="0"/>
+            <w:tmTcPr id="1705668400" protected="0"/>
           </w:tcPr>
           <w:p>
             <w:pPr>
@@ -4781,7 +4756,7 @@
             <w:tcW w:w="1123" w:type="dxa"/>
             <w:gridSpan w:val="4"/>
             <w:vAlign w:val="center"/>
-            <w:tmTcPr id="1705586279" protected="0"/>
+            <w:tmTcPr id="1705668400" protected="0"/>
           </w:tcPr>
           <w:p>
             <w:pPr>
@@ -4806,7 +4781,7 @@
           <w:tcPr>
             <w:tcW w:w="701" w:type="dxa"/>
             <w:vAlign w:val="center"/>
-            <w:tmTcPr id="1705586279" protected="0"/>
+            <w:tmTcPr id="1705668400" protected="0"/>
           </w:tcPr>
           <w:p>
             <w:pPr>
@@ -4831,7 +4806,7 @@
           <w:tcPr>
             <w:tcW w:w="731" w:type="dxa"/>
             <w:vAlign w:val="center"/>
-            <w:tmTcPr id="1705586279" protected="0"/>
+            <w:tmTcPr id="1705668400" protected="0"/>
           </w:tcPr>
           <w:p>
             <w:pPr>
@@ -4856,32 +4831,32 @@
           <w:tcPr>
             <w:tcW w:w="2659" w:type="dxa"/>
             <w:vAlign w:val="center"/>
-            <w:tmTcPr id="1705586279" protected="0"/>
-          </w:tcPr>
-          <w:p>
-            <w:pPr>
-              <w:spacing/>
-              <w:jc w:val="center"/>
-              <w:rPr>
-                <w:rFonts w:ascii="Arial" w:hAnsi="Arial" w:eastAsia="Arial" w:cs="Arial"/>
-                <w:sz w:val="24"/>
-                <w:szCs w:val="24"/>
-              </w:rPr>
-            </w:pPr>
-            <w:r>
-              <w:rPr>
-                <w:rFonts w:ascii="Arial" w:hAnsi="Arial" w:eastAsia="Arial" w:cs="Arial"/>
-                <w:sz w:val="24"/>
-                <w:szCs w:val="24"/>
-              </w:rPr>
-            </w:r>
-          </w:p>
-        </w:tc>
-        <w:tc>
-          <w:tcPr>
-            <w:tcW w:w="1172" w:type="dxa"/>
-            <w:vAlign w:val="center"/>
-            <w:tmTcPr id="1705586279" protected="0"/>
+            <w:tmTcPr id="1705668400" protected="0"/>
+          </w:tcPr>
+          <w:p>
+            <w:pPr>
+              <w:spacing/>
+              <w:jc w:val="center"/>
+              <w:rPr>
+                <w:rFonts w:ascii="Arial" w:hAnsi="Arial" w:eastAsia="Arial" w:cs="Arial"/>
+                <w:sz w:val="24"/>
+                <w:szCs w:val="24"/>
+              </w:rPr>
+            </w:pPr>
+            <w:r>
+              <w:rPr>
+                <w:rFonts w:ascii="Arial" w:hAnsi="Arial" w:eastAsia="Arial" w:cs="Arial"/>
+                <w:sz w:val="24"/>
+                <w:szCs w:val="24"/>
+              </w:rPr>
+            </w:r>
+          </w:p>
+        </w:tc>
+        <w:tc>
+          <w:tcPr>
+            <w:tcW w:w="1171" w:type="dxa"/>
+            <w:vAlign w:val="center"/>
+            <w:tmTcPr id="1705668400" protected="0"/>
           </w:tcPr>
           <w:p>
             <w:pPr>
@@ -4912,7 +4887,7 @@
           <w:tcPr>
             <w:tcW w:w="720" w:type="dxa"/>
             <w:vAlign w:val="center"/>
-            <w:tmTcPr id="1705586279" protected="0"/>
+            <w:tmTcPr id="1705668400" protected="0"/>
           </w:tcPr>
           <w:p>
             <w:pPr>
@@ -4939,7 +4914,7 @@
             <w:tcW w:w="1027" w:type="dxa"/>
             <w:gridSpan w:val="2"/>
             <w:vAlign w:val="center"/>
-            <w:tmTcPr id="1705586279" protected="0"/>
+            <w:tmTcPr id="1705668400" protected="0"/>
           </w:tcPr>
           <w:p>
             <w:pPr>
@@ -4965,7 +4940,7 @@
             <w:tcW w:w="763" w:type="dxa"/>
             <w:gridSpan w:val="2"/>
             <w:vAlign w:val="center"/>
-            <w:tmTcPr id="1705586279" protected="0"/>
+            <w:tmTcPr id="1705668400" protected="0"/>
           </w:tcPr>
           <w:p>
             <w:pPr>
@@ -4990,7 +4965,7 @@
           <w:tcPr>
             <w:tcW w:w="744" w:type="dxa"/>
             <w:vAlign w:val="center"/>
-            <w:tmTcPr id="1705586279" protected="0"/>
+            <w:tmTcPr id="1705668400" protected="0"/>
           </w:tcPr>
           <w:p>
             <w:pPr>
@@ -5016,7 +4991,7 @@
             <w:tcW w:w="1123" w:type="dxa"/>
             <w:gridSpan w:val="4"/>
             <w:vAlign w:val="center"/>
-            <w:tmTcPr id="1705586279" protected="0"/>
+            <w:tmTcPr id="1705668400" protected="0"/>
           </w:tcPr>
           <w:p>
             <w:pPr>
@@ -5041,7 +5016,7 @@
           <w:tcPr>
             <w:tcW w:w="701" w:type="dxa"/>
             <w:vAlign w:val="center"/>
-            <w:tmTcPr id="1705586279" protected="0"/>
+            <w:tmTcPr id="1705668400" protected="0"/>
           </w:tcPr>
           <w:p>
             <w:pPr>
@@ -5066,7 +5041,7 @@
           <w:tcPr>
             <w:tcW w:w="731" w:type="dxa"/>
             <w:vAlign w:val="center"/>
-            <w:tmTcPr id="1705586279" protected="0"/>
+            <w:tmTcPr id="1705668400" protected="0"/>
           </w:tcPr>
           <w:p>
             <w:pPr>
@@ -5091,32 +5066,32 @@
           <w:tcPr>
             <w:tcW w:w="2659" w:type="dxa"/>
             <w:vAlign w:val="center"/>
-            <w:tmTcPr id="1705586279" protected="0"/>
-          </w:tcPr>
-          <w:p>
-            <w:pPr>
-              <w:spacing/>
-              <w:jc w:val="center"/>
-              <w:rPr>
-                <w:rFonts w:ascii="Arial" w:hAnsi="Arial" w:eastAsia="Arial" w:cs="Arial"/>
-                <w:sz w:val="24"/>
-                <w:szCs w:val="24"/>
-              </w:rPr>
-            </w:pPr>
-            <w:r>
-              <w:rPr>
-                <w:rFonts w:ascii="Arial" w:hAnsi="Arial" w:eastAsia="Arial" w:cs="Arial"/>
-                <w:sz w:val="24"/>
-                <w:szCs w:val="24"/>
-              </w:rPr>
-            </w:r>
-          </w:p>
-        </w:tc>
-        <w:tc>
-          <w:tcPr>
-            <w:tcW w:w="1172" w:type="dxa"/>
-            <w:vAlign w:val="center"/>
-            <w:tmTcPr id="1705586279" protected="0"/>
+            <w:tmTcPr id="1705668400" protected="0"/>
+          </w:tcPr>
+          <w:p>
+            <w:pPr>
+              <w:spacing/>
+              <w:jc w:val="center"/>
+              <w:rPr>
+                <w:rFonts w:ascii="Arial" w:hAnsi="Arial" w:eastAsia="Arial" w:cs="Arial"/>
+                <w:sz w:val="24"/>
+                <w:szCs w:val="24"/>
+              </w:rPr>
+            </w:pPr>
+            <w:r>
+              <w:rPr>
+                <w:rFonts w:ascii="Arial" w:hAnsi="Arial" w:eastAsia="Arial" w:cs="Arial"/>
+                <w:sz w:val="24"/>
+                <w:szCs w:val="24"/>
+              </w:rPr>
+            </w:r>
+          </w:p>
+        </w:tc>
+        <w:tc>
+          <w:tcPr>
+            <w:tcW w:w="1171" w:type="dxa"/>
+            <w:vAlign w:val="center"/>
+            <w:tmTcPr id="1705668400" protected="0"/>
           </w:tcPr>
           <w:p>
             <w:pPr>
@@ -5147,7 +5122,7 @@
           <w:tcPr>
             <w:tcW w:w="720" w:type="dxa"/>
             <w:vAlign w:val="center"/>
-            <w:tmTcPr id="1705586279" protected="0"/>
+            <w:tmTcPr id="1705668400" protected="0"/>
           </w:tcPr>
           <w:p>
             <w:pPr>
@@ -5174,7 +5149,7 @@
             <w:tcW w:w="1027" w:type="dxa"/>
             <w:gridSpan w:val="2"/>
             <w:vAlign w:val="center"/>
-            <w:tmTcPr id="1705586279" protected="0"/>
+            <w:tmTcPr id="1705668400" protected="0"/>
           </w:tcPr>
           <w:p>
             <w:pPr>
@@ -5200,7 +5175,7 @@
             <w:tcW w:w="763" w:type="dxa"/>
             <w:gridSpan w:val="2"/>
             <w:vAlign w:val="center"/>
-            <w:tmTcPr id="1705586279" protected="0"/>
+            <w:tmTcPr id="1705668400" protected="0"/>
           </w:tcPr>
           <w:p>
             <w:pPr>
@@ -5225,7 +5200,7 @@
           <w:tcPr>
             <w:tcW w:w="744" w:type="dxa"/>
             <w:vAlign w:val="center"/>
-            <w:tmTcPr id="1705586279" protected="0"/>
+            <w:tmTcPr id="1705668400" protected="0"/>
           </w:tcPr>
           <w:p>
             <w:pPr>
@@ -5251,7 +5226,7 @@
             <w:tcW w:w="1123" w:type="dxa"/>
             <w:gridSpan w:val="4"/>
             <w:vAlign w:val="center"/>
-            <w:tmTcPr id="1705586279" protected="0"/>
+            <w:tmTcPr id="1705668400" protected="0"/>
           </w:tcPr>
           <w:p>
             <w:pPr>
@@ -5276,7 +5251,7 @@
           <w:tcPr>
             <w:tcW w:w="701" w:type="dxa"/>
             <w:vAlign w:val="center"/>
-            <w:tmTcPr id="1705586279" protected="0"/>
+            <w:tmTcPr id="1705668400" protected="0"/>
           </w:tcPr>
           <w:p>
             <w:pPr>
@@ -5301,7 +5276,7 @@
           <w:tcPr>
             <w:tcW w:w="731" w:type="dxa"/>
             <w:vAlign w:val="center"/>
-            <w:tmTcPr id="1705586279" protected="0"/>
+            <w:tmTcPr id="1705668400" protected="0"/>
           </w:tcPr>
           <w:p>
             <w:pPr>
@@ -5326,32 +5301,32 @@
           <w:tcPr>
             <w:tcW w:w="2659" w:type="dxa"/>
             <w:vAlign w:val="center"/>
-            <w:tmTcPr id="1705586279" protected="0"/>
-          </w:tcPr>
-          <w:p>
-            <w:pPr>
-              <w:spacing/>
-              <w:jc w:val="center"/>
-              <w:rPr>
-                <w:rFonts w:ascii="Arial" w:hAnsi="Arial" w:eastAsia="Arial" w:cs="Arial"/>
-                <w:sz w:val="24"/>
-                <w:szCs w:val="24"/>
-              </w:rPr>
-            </w:pPr>
-            <w:r>
-              <w:rPr>
-                <w:rFonts w:ascii="Arial" w:hAnsi="Arial" w:eastAsia="Arial" w:cs="Arial"/>
-                <w:sz w:val="24"/>
-                <w:szCs w:val="24"/>
-              </w:rPr>
-            </w:r>
-          </w:p>
-        </w:tc>
-        <w:tc>
-          <w:tcPr>
-            <w:tcW w:w="1172" w:type="dxa"/>
-            <w:vAlign w:val="center"/>
-            <w:tmTcPr id="1705586279" protected="0"/>
+            <w:tmTcPr id="1705668400" protected="0"/>
+          </w:tcPr>
+          <w:p>
+            <w:pPr>
+              <w:spacing/>
+              <w:jc w:val="center"/>
+              <w:rPr>
+                <w:rFonts w:ascii="Arial" w:hAnsi="Arial" w:eastAsia="Arial" w:cs="Arial"/>
+                <w:sz w:val="24"/>
+                <w:szCs w:val="24"/>
+              </w:rPr>
+            </w:pPr>
+            <w:r>
+              <w:rPr>
+                <w:rFonts w:ascii="Arial" w:hAnsi="Arial" w:eastAsia="Arial" w:cs="Arial"/>
+                <w:sz w:val="24"/>
+                <w:szCs w:val="24"/>
+              </w:rPr>
+            </w:r>
+          </w:p>
+        </w:tc>
+        <w:tc>
+          <w:tcPr>
+            <w:tcW w:w="1171" w:type="dxa"/>
+            <w:vAlign w:val="center"/>
+            <w:tmTcPr id="1705668400" protected="0"/>
           </w:tcPr>
           <w:p>
             <w:pPr>
@@ -5382,7 +5357,7 @@
           <w:tcPr>
             <w:tcW w:w="720" w:type="dxa"/>
             <w:vAlign w:val="center"/>
-            <w:tmTcPr id="1705586279" protected="0"/>
+            <w:tmTcPr id="1705668400" protected="0"/>
           </w:tcPr>
           <w:p>
             <w:pPr>
@@ -5409,7 +5384,7 @@
             <w:tcW w:w="1027" w:type="dxa"/>
             <w:gridSpan w:val="2"/>
             <w:vAlign w:val="center"/>
-            <w:tmTcPr id="1705586279" protected="0"/>
+            <w:tmTcPr id="1705668400" protected="0"/>
           </w:tcPr>
           <w:p>
             <w:pPr>
@@ -5435,7 +5410,7 @@
             <w:tcW w:w="763" w:type="dxa"/>
             <w:gridSpan w:val="2"/>
             <w:vAlign w:val="center"/>
-            <w:tmTcPr id="1705586279" protected="0"/>
+            <w:tmTcPr id="1705668400" protected="0"/>
           </w:tcPr>
           <w:p>
             <w:pPr>
@@ -5460,7 +5435,7 @@
           <w:tcPr>
             <w:tcW w:w="744" w:type="dxa"/>
             <w:vAlign w:val="center"/>
-            <w:tmTcPr id="1705586279" protected="0"/>
+            <w:tmTcPr id="1705668400" protected="0"/>
           </w:tcPr>
           <w:p>
             <w:pPr>
@@ -5486,7 +5461,7 @@
             <w:tcW w:w="1123" w:type="dxa"/>
             <w:gridSpan w:val="4"/>
             <w:vAlign w:val="center"/>
-            <w:tmTcPr id="1705586279" protected="0"/>
+            <w:tmTcPr id="1705668400" protected="0"/>
           </w:tcPr>
           <w:p>
             <w:pPr>
@@ -5511,7 +5486,7 @@
           <w:tcPr>
             <w:tcW w:w="701" w:type="dxa"/>
             <w:vAlign w:val="center"/>
-            <w:tmTcPr id="1705586279" protected="0"/>
+            <w:tmTcPr id="1705668400" protected="0"/>
           </w:tcPr>
           <w:p>
             <w:pPr>
@@ -5536,7 +5511,7 @@
           <w:tcPr>
             <w:tcW w:w="731" w:type="dxa"/>
             <w:vAlign w:val="center"/>
-            <w:tmTcPr id="1705586279" protected="0"/>
+            <w:tmTcPr id="1705668400" protected="0"/>
           </w:tcPr>
           <w:p>
             <w:pPr>
@@ -5561,32 +5536,32 @@
           <w:tcPr>
             <w:tcW w:w="2659" w:type="dxa"/>
             <w:vAlign w:val="center"/>
-            <w:tmTcPr id="1705586279" protected="0"/>
-          </w:tcPr>
-          <w:p>
-            <w:pPr>
-              <w:spacing/>
-              <w:jc w:val="center"/>
-              <w:rPr>
-                <w:rFonts w:ascii="Arial" w:hAnsi="Arial" w:eastAsia="Arial" w:cs="Arial"/>
-                <w:sz w:val="24"/>
-                <w:szCs w:val="24"/>
-              </w:rPr>
-            </w:pPr>
-            <w:r>
-              <w:rPr>
-                <w:rFonts w:ascii="Arial" w:hAnsi="Arial" w:eastAsia="Arial" w:cs="Arial"/>
-                <w:sz w:val="24"/>
-                <w:szCs w:val="24"/>
-              </w:rPr>
-            </w:r>
-          </w:p>
-        </w:tc>
-        <w:tc>
-          <w:tcPr>
-            <w:tcW w:w="1172" w:type="dxa"/>
-            <w:vAlign w:val="center"/>
-            <w:tmTcPr id="1705586279" protected="0"/>
+            <w:tmTcPr id="1705668400" protected="0"/>
+          </w:tcPr>
+          <w:p>
+            <w:pPr>
+              <w:spacing/>
+              <w:jc w:val="center"/>
+              <w:rPr>
+                <w:rFonts w:ascii="Arial" w:hAnsi="Arial" w:eastAsia="Arial" w:cs="Arial"/>
+                <w:sz w:val="24"/>
+                <w:szCs w:val="24"/>
+              </w:rPr>
+            </w:pPr>
+            <w:r>
+              <w:rPr>
+                <w:rFonts w:ascii="Arial" w:hAnsi="Arial" w:eastAsia="Arial" w:cs="Arial"/>
+                <w:sz w:val="24"/>
+                <w:szCs w:val="24"/>
+              </w:rPr>
+            </w:r>
+          </w:p>
+        </w:tc>
+        <w:tc>
+          <w:tcPr>
+            <w:tcW w:w="1171" w:type="dxa"/>
+            <w:vAlign w:val="center"/>
+            <w:tmTcPr id="1705668400" protected="0"/>
           </w:tcPr>
           <w:p>
             <w:pPr>
@@ -5617,7 +5592,7 @@
           <w:tcPr>
             <w:tcW w:w="720" w:type="dxa"/>
             <w:vAlign w:val="center"/>
-            <w:tmTcPr id="1705586279" protected="0"/>
+            <w:tmTcPr id="1705668400" protected="0"/>
           </w:tcPr>
           <w:p>
             <w:pPr>
@@ -5644,7 +5619,7 @@
             <w:tcW w:w="1027" w:type="dxa"/>
             <w:gridSpan w:val="2"/>
             <w:vAlign w:val="center"/>
-            <w:tmTcPr id="1705586279" protected="0"/>
+            <w:tmTcPr id="1705668400" protected="0"/>
           </w:tcPr>
           <w:p>
             <w:pPr>
@@ -5670,7 +5645,7 @@
             <w:tcW w:w="763" w:type="dxa"/>
             <w:gridSpan w:val="2"/>
             <w:vAlign w:val="center"/>
-            <w:tmTcPr id="1705586279" protected="0"/>
+            <w:tmTcPr id="1705668400" protected="0"/>
           </w:tcPr>
           <w:p>
             <w:pPr>
@@ -5695,7 +5670,7 @@
           <w:tcPr>
             <w:tcW w:w="744" w:type="dxa"/>
             <w:vAlign w:val="center"/>
-            <w:tmTcPr id="1705586279" protected="0"/>
+            <w:tmTcPr id="1705668400" protected="0"/>
           </w:tcPr>
           <w:p>
             <w:pPr>
@@ -5721,7 +5696,7 @@
             <w:tcW w:w="1123" w:type="dxa"/>
             <w:gridSpan w:val="4"/>
             <w:vAlign w:val="center"/>
-            <w:tmTcPr id="1705586279" protected="0"/>
+            <w:tmTcPr id="1705668400" protected="0"/>
           </w:tcPr>
           <w:p>
             <w:pPr>
@@ -5746,7 +5721,7 @@
           <w:tcPr>
             <w:tcW w:w="701" w:type="dxa"/>
             <w:vAlign w:val="center"/>
-            <w:tmTcPr id="1705586279" protected="0"/>
+            <w:tmTcPr id="1705668400" protected="0"/>
           </w:tcPr>
           <w:p>
             <w:pPr>
@@ -5771,7 +5746,7 @@
           <w:tcPr>
             <w:tcW w:w="731" w:type="dxa"/>
             <w:vAlign w:val="center"/>
-            <w:tmTcPr id="1705586279" protected="0"/>
+            <w:tmTcPr id="1705668400" protected="0"/>
           </w:tcPr>
           <w:p>
             <w:pPr>
@@ -5796,32 +5771,32 @@
           <w:tcPr>
             <w:tcW w:w="2659" w:type="dxa"/>
             <w:vAlign w:val="center"/>
-            <w:tmTcPr id="1705586279" protected="0"/>
-          </w:tcPr>
-          <w:p>
-            <w:pPr>
-              <w:spacing/>
-              <w:jc w:val="center"/>
-              <w:rPr>
-                <w:rFonts w:ascii="Arial" w:hAnsi="Arial" w:eastAsia="Arial" w:cs="Arial"/>
-                <w:sz w:val="24"/>
-                <w:szCs w:val="24"/>
-              </w:rPr>
-            </w:pPr>
-            <w:r>
-              <w:rPr>
-                <w:rFonts w:ascii="Arial" w:hAnsi="Arial" w:eastAsia="Arial" w:cs="Arial"/>
-                <w:sz w:val="24"/>
-                <w:szCs w:val="24"/>
-              </w:rPr>
-            </w:r>
-          </w:p>
-        </w:tc>
-        <w:tc>
-          <w:tcPr>
-            <w:tcW w:w="1172" w:type="dxa"/>
-            <w:vAlign w:val="center"/>
-            <w:tmTcPr id="1705586279" protected="0"/>
+            <w:tmTcPr id="1705668400" protected="0"/>
+          </w:tcPr>
+          <w:p>
+            <w:pPr>
+              <w:spacing/>
+              <w:jc w:val="center"/>
+              <w:rPr>
+                <w:rFonts w:ascii="Arial" w:hAnsi="Arial" w:eastAsia="Arial" w:cs="Arial"/>
+                <w:sz w:val="24"/>
+                <w:szCs w:val="24"/>
+              </w:rPr>
+            </w:pPr>
+            <w:r>
+              <w:rPr>
+                <w:rFonts w:ascii="Arial" w:hAnsi="Arial" w:eastAsia="Arial" w:cs="Arial"/>
+                <w:sz w:val="24"/>
+                <w:szCs w:val="24"/>
+              </w:rPr>
+            </w:r>
+          </w:p>
+        </w:tc>
+        <w:tc>
+          <w:tcPr>
+            <w:tcW w:w="1171" w:type="dxa"/>
+            <w:vAlign w:val="center"/>
+            <w:tmTcPr id="1705668400" protected="0"/>
           </w:tcPr>
           <w:p>
             <w:pPr>
@@ -5852,7 +5827,7 @@
           <w:tcPr>
             <w:tcW w:w="720" w:type="dxa"/>
             <w:vAlign w:val="center"/>
-            <w:tmTcPr id="1705586279" protected="0"/>
+            <w:tmTcPr id="1705668400" protected="0"/>
           </w:tcPr>
           <w:p>
             <w:pPr>
@@ -5879,7 +5854,7 @@
             <w:tcW w:w="1027" w:type="dxa"/>
             <w:gridSpan w:val="2"/>
             <w:vAlign w:val="center"/>
-            <w:tmTcPr id="1705586279" protected="0"/>
+            <w:tmTcPr id="1705668400" protected="0"/>
           </w:tcPr>
           <w:p>
             <w:pPr>
@@ -5905,7 +5880,7 @@
             <w:tcW w:w="763" w:type="dxa"/>
             <w:gridSpan w:val="2"/>
             <w:vAlign w:val="center"/>
-            <w:tmTcPr id="1705586279" protected="0"/>
+            <w:tmTcPr id="1705668400" protected="0"/>
           </w:tcPr>
           <w:p>
             <w:pPr>
@@ -5930,7 +5905,7 @@
           <w:tcPr>
             <w:tcW w:w="744" w:type="dxa"/>
             <w:vAlign w:val="center"/>
-            <w:tmTcPr id="1705586279" protected="0"/>
+            <w:tmTcPr id="1705668400" protected="0"/>
           </w:tcPr>
           <w:p>
             <w:pPr>
@@ -5956,7 +5931,7 @@
             <w:tcW w:w="1123" w:type="dxa"/>
             <w:gridSpan w:val="4"/>
             <w:vAlign w:val="center"/>
-            <w:tmTcPr id="1705586279" protected="0"/>
+            <w:tmTcPr id="1705668400" protected="0"/>
           </w:tcPr>
           <w:p>
             <w:pPr>
@@ -5981,7 +5956,7 @@
           <w:tcPr>
             <w:tcW w:w="701" w:type="dxa"/>
             <w:vAlign w:val="center"/>
-            <w:tmTcPr id="1705586279" protected="0"/>
+            <w:tmTcPr id="1705668400" protected="0"/>
           </w:tcPr>
           <w:p>
             <w:pPr>
@@ -6006,7 +5981,7 @@
           <w:tcPr>
             <w:tcW w:w="731" w:type="dxa"/>
             <w:vAlign w:val="center"/>
-            <w:tmTcPr id="1705586279" protected="0"/>
+            <w:tmTcPr id="1705668400" protected="0"/>
           </w:tcPr>
           <w:p>
             <w:pPr>
@@ -6031,32 +6006,32 @@
           <w:tcPr>
             <w:tcW w:w="2659" w:type="dxa"/>
             <w:vAlign w:val="center"/>
-            <w:tmTcPr id="1705586279" protected="0"/>
-          </w:tcPr>
-          <w:p>
-            <w:pPr>
-              <w:spacing/>
-              <w:jc w:val="center"/>
-              <w:rPr>
-                <w:rFonts w:ascii="Arial" w:hAnsi="Arial" w:eastAsia="Arial" w:cs="Arial"/>
-                <w:sz w:val="24"/>
-                <w:szCs w:val="24"/>
-              </w:rPr>
-            </w:pPr>
-            <w:r>
-              <w:rPr>
-                <w:rFonts w:ascii="Arial" w:hAnsi="Arial" w:eastAsia="Arial" w:cs="Arial"/>
-                <w:sz w:val="24"/>
-                <w:szCs w:val="24"/>
-              </w:rPr>
-            </w:r>
-          </w:p>
-        </w:tc>
-        <w:tc>
-          <w:tcPr>
-            <w:tcW w:w="1172" w:type="dxa"/>
-            <w:vAlign w:val="center"/>
-            <w:tmTcPr id="1705586279" protected="0"/>
+            <w:tmTcPr id="1705668400" protected="0"/>
+          </w:tcPr>
+          <w:p>
+            <w:pPr>
+              <w:spacing/>
+              <w:jc w:val="center"/>
+              <w:rPr>
+                <w:rFonts w:ascii="Arial" w:hAnsi="Arial" w:eastAsia="Arial" w:cs="Arial"/>
+                <w:sz w:val="24"/>
+                <w:szCs w:val="24"/>
+              </w:rPr>
+            </w:pPr>
+            <w:r>
+              <w:rPr>
+                <w:rFonts w:ascii="Arial" w:hAnsi="Arial" w:eastAsia="Arial" w:cs="Arial"/>
+                <w:sz w:val="24"/>
+                <w:szCs w:val="24"/>
+              </w:rPr>
+            </w:r>
+          </w:p>
+        </w:tc>
+        <w:tc>
+          <w:tcPr>
+            <w:tcW w:w="1171" w:type="dxa"/>
+            <w:vAlign w:val="center"/>
+            <w:tmTcPr id="1705668400" protected="0"/>
           </w:tcPr>
           <w:p>
             <w:pPr>
@@ -6087,7 +6062,7 @@
           <w:tcPr>
             <w:tcW w:w="720" w:type="dxa"/>
             <w:vAlign w:val="center"/>
-            <w:tmTcPr id="1705586279" protected="0"/>
+            <w:tmTcPr id="1705668400" protected="0"/>
           </w:tcPr>
           <w:p>
             <w:pPr>
@@ -6114,7 +6089,7 @@
             <w:tcW w:w="1027" w:type="dxa"/>
             <w:gridSpan w:val="2"/>
             <w:vAlign w:val="center"/>
-            <w:tmTcPr id="1705586279" protected="0"/>
+            <w:tmTcPr id="1705668400" protected="0"/>
           </w:tcPr>
           <w:p>
             <w:pPr>
@@ -6140,7 +6115,7 @@
             <w:tcW w:w="763" w:type="dxa"/>
             <w:gridSpan w:val="2"/>
             <w:vAlign w:val="center"/>
-            <w:tmTcPr id="1705586279" protected="0"/>
+            <w:tmTcPr id="1705668400" protected="0"/>
           </w:tcPr>
           <w:p>
             <w:pPr>
@@ -6165,7 +6140,7 @@
           <w:tcPr>
             <w:tcW w:w="744" w:type="dxa"/>
             <w:vAlign w:val="center"/>
-            <w:tmTcPr id="1705586279" protected="0"/>
+            <w:tmTcPr id="1705668400" protected="0"/>
           </w:tcPr>
           <w:p>
             <w:pPr>
@@ -6191,7 +6166,7 @@
             <w:tcW w:w="1123" w:type="dxa"/>
             <w:gridSpan w:val="4"/>
             <w:vAlign w:val="center"/>
-            <w:tmTcPr id="1705586279" protected="0"/>
+            <w:tmTcPr id="1705668400" protected="0"/>
           </w:tcPr>
           <w:p>
             <w:pPr>
@@ -6216,7 +6191,7 @@
           <w:tcPr>
             <w:tcW w:w="701" w:type="dxa"/>
             <w:vAlign w:val="center"/>
-            <w:tmTcPr id="1705586279" protected="0"/>
+            <w:tmTcPr id="1705668400" protected="0"/>
           </w:tcPr>
           <w:p>
             <w:pPr>
@@ -6241,7 +6216,7 @@
           <w:tcPr>
             <w:tcW w:w="731" w:type="dxa"/>
             <w:vAlign w:val="center"/>
-            <w:tmTcPr id="1705586279" protected="0"/>
+            <w:tmTcPr id="1705668400" protected="0"/>
           </w:tcPr>
           <w:p>
             <w:pPr>
@@ -6266,32 +6241,32 @@
           <w:tcPr>
             <w:tcW w:w="2659" w:type="dxa"/>
             <w:vAlign w:val="center"/>
-            <w:tmTcPr id="1705586279" protected="0"/>
-          </w:tcPr>
-          <w:p>
-            <w:pPr>
-              <w:spacing/>
-              <w:jc w:val="center"/>
-              <w:rPr>
-                <w:rFonts w:ascii="Arial" w:hAnsi="Arial" w:eastAsia="Arial" w:cs="Arial"/>
-                <w:sz w:val="24"/>
-                <w:szCs w:val="24"/>
-              </w:rPr>
-            </w:pPr>
-            <w:r>
-              <w:rPr>
-                <w:rFonts w:ascii="Arial" w:hAnsi="Arial" w:eastAsia="Arial" w:cs="Arial"/>
-                <w:sz w:val="24"/>
-                <w:szCs w:val="24"/>
-              </w:rPr>
-            </w:r>
-          </w:p>
-        </w:tc>
-        <w:tc>
-          <w:tcPr>
-            <w:tcW w:w="1172" w:type="dxa"/>
-            <w:vAlign w:val="center"/>
-            <w:tmTcPr id="1705586279" protected="0"/>
+            <w:tmTcPr id="1705668400" protected="0"/>
+          </w:tcPr>
+          <w:p>
+            <w:pPr>
+              <w:spacing/>
+              <w:jc w:val="center"/>
+              <w:rPr>
+                <w:rFonts w:ascii="Arial" w:hAnsi="Arial" w:eastAsia="Arial" w:cs="Arial"/>
+                <w:sz w:val="24"/>
+                <w:szCs w:val="24"/>
+              </w:rPr>
+            </w:pPr>
+            <w:r>
+              <w:rPr>
+                <w:rFonts w:ascii="Arial" w:hAnsi="Arial" w:eastAsia="Arial" w:cs="Arial"/>
+                <w:sz w:val="24"/>
+                <w:szCs w:val="24"/>
+              </w:rPr>
+            </w:r>
+          </w:p>
+        </w:tc>
+        <w:tc>
+          <w:tcPr>
+            <w:tcW w:w="1171" w:type="dxa"/>
+            <w:vAlign w:val="center"/>
+            <w:tmTcPr id="1705668400" protected="0"/>
           </w:tcPr>
           <w:p>
             <w:pPr>
@@ -6322,7 +6297,7 @@
           <w:tcPr>
             <w:tcW w:w="720" w:type="dxa"/>
             <w:vAlign w:val="center"/>
-            <w:tmTcPr id="1705586279" protected="0"/>
+            <w:tmTcPr id="1705668400" protected="0"/>
           </w:tcPr>
           <w:p>
             <w:pPr>
@@ -6349,7 +6324,7 @@
             <w:tcW w:w="1027" w:type="dxa"/>
             <w:gridSpan w:val="2"/>
             <w:vAlign w:val="center"/>
-            <w:tmTcPr id="1705586279" protected="0"/>
+            <w:tmTcPr id="1705668400" protected="0"/>
           </w:tcPr>
           <w:p>
             <w:pPr>
@@ -6375,7 +6350,7 @@
             <w:tcW w:w="763" w:type="dxa"/>
             <w:gridSpan w:val="2"/>
             <w:vAlign w:val="center"/>
-            <w:tmTcPr id="1705586279" protected="0"/>
+            <w:tmTcPr id="1705668400" protected="0"/>
           </w:tcPr>
           <w:p>
             <w:pPr>
@@ -6400,7 +6375,7 @@
           <w:tcPr>
             <w:tcW w:w="744" w:type="dxa"/>
             <w:vAlign w:val="center"/>
-            <w:tmTcPr id="1705586279" protected="0"/>
+            <w:tmTcPr id="1705668400" protected="0"/>
           </w:tcPr>
           <w:p>
             <w:pPr>
@@ -6426,7 +6401,7 @@
             <w:tcW w:w="1123" w:type="dxa"/>
             <w:gridSpan w:val="4"/>
             <w:vAlign w:val="center"/>
-            <w:tmTcPr id="1705586279" protected="0"/>
+            <w:tmTcPr id="1705668400" protected="0"/>
           </w:tcPr>
           <w:p>
             <w:pPr>
@@ -6451,7 +6426,7 @@
           <w:tcPr>
             <w:tcW w:w="701" w:type="dxa"/>
             <w:vAlign w:val="center"/>
-            <w:tmTcPr id="1705586279" protected="0"/>
+            <w:tmTcPr id="1705668400" protected="0"/>
           </w:tcPr>
           <w:p>
             <w:pPr>
@@ -6476,7 +6451,7 @@
           <w:tcPr>
             <w:tcW w:w="731" w:type="dxa"/>
             <w:vAlign w:val="center"/>
-            <w:tmTcPr id="1705586279" protected="0"/>
+            <w:tmTcPr id="1705668400" protected="0"/>
           </w:tcPr>
           <w:p>
             <w:pPr>
@@ -6501,32 +6476,32 @@
           <w:tcPr>
             <w:tcW w:w="2659" w:type="dxa"/>
             <w:vAlign w:val="center"/>
-            <w:tmTcPr id="1705586279" protected="0"/>
-          </w:tcPr>
-          <w:p>
-            <w:pPr>
-              <w:spacing/>
-              <w:jc w:val="center"/>
-              <w:rPr>
-                <w:rFonts w:ascii="Arial" w:hAnsi="Arial" w:eastAsia="Arial" w:cs="Arial"/>
-                <w:sz w:val="24"/>
-                <w:szCs w:val="24"/>
-              </w:rPr>
-            </w:pPr>
-            <w:r>
-              <w:rPr>
-                <w:rFonts w:ascii="Arial" w:hAnsi="Arial" w:eastAsia="Arial" w:cs="Arial"/>
-                <w:sz w:val="24"/>
-                <w:szCs w:val="24"/>
-              </w:rPr>
-            </w:r>
-          </w:p>
-        </w:tc>
-        <w:tc>
-          <w:tcPr>
-            <w:tcW w:w="1172" w:type="dxa"/>
-            <w:vAlign w:val="center"/>
-            <w:tmTcPr id="1705586279" protected="0"/>
+            <w:tmTcPr id="1705668400" protected="0"/>
+          </w:tcPr>
+          <w:p>
+            <w:pPr>
+              <w:spacing/>
+              <w:jc w:val="center"/>
+              <w:rPr>
+                <w:rFonts w:ascii="Arial" w:hAnsi="Arial" w:eastAsia="Arial" w:cs="Arial"/>
+                <w:sz w:val="24"/>
+                <w:szCs w:val="24"/>
+              </w:rPr>
+            </w:pPr>
+            <w:r>
+              <w:rPr>
+                <w:rFonts w:ascii="Arial" w:hAnsi="Arial" w:eastAsia="Arial" w:cs="Arial"/>
+                <w:sz w:val="24"/>
+                <w:szCs w:val="24"/>
+              </w:rPr>
+            </w:r>
+          </w:p>
+        </w:tc>
+        <w:tc>
+          <w:tcPr>
+            <w:tcW w:w="1171" w:type="dxa"/>
+            <w:vAlign w:val="center"/>
+            <w:tmTcPr id="1705668400" protected="0"/>
           </w:tcPr>
           <w:p>
             <w:pPr>
@@ -6557,7 +6532,7 @@
           <w:tcPr>
             <w:tcW w:w="720" w:type="dxa"/>
             <w:vAlign w:val="center"/>
-            <w:tmTcPr id="1705586279" protected="0"/>
+            <w:tmTcPr id="1705668400" protected="0"/>
           </w:tcPr>
           <w:p>
             <w:pPr>
@@ -6584,7 +6559,7 @@
             <w:tcW w:w="1027" w:type="dxa"/>
             <w:gridSpan w:val="2"/>
             <w:vAlign w:val="center"/>
-            <w:tmTcPr id="1705586279" protected="0"/>
+            <w:tmTcPr id="1705668400" protected="0"/>
           </w:tcPr>
           <w:p>
             <w:pPr>
@@ -6610,7 +6585,7 @@
             <w:tcW w:w="763" w:type="dxa"/>
             <w:gridSpan w:val="2"/>
             <w:vAlign w:val="center"/>
-            <w:tmTcPr id="1705586279" protected="0"/>
+            <w:tmTcPr id="1705668400" protected="0"/>
           </w:tcPr>
           <w:p>
             <w:pPr>
@@ -6635,7 +6610,7 @@
           <w:tcPr>
             <w:tcW w:w="744" w:type="dxa"/>
             <w:vAlign w:val="center"/>
-            <w:tmTcPr id="1705586279" protected="0"/>
+            <w:tmTcPr id="1705668400" protected="0"/>
           </w:tcPr>
           <w:p>
             <w:pPr>
@@ -6661,7 +6636,7 @@
             <w:tcW w:w="1123" w:type="dxa"/>
             <w:gridSpan w:val="4"/>
             <w:vAlign w:val="center"/>
-            <w:tmTcPr id="1705586279" protected="0"/>
+            <w:tmTcPr id="1705668400" protected="0"/>
           </w:tcPr>
           <w:p>
             <w:pPr>
@@ -6686,7 +6661,7 @@
           <w:tcPr>
             <w:tcW w:w="701" w:type="dxa"/>
             <w:vAlign w:val="center"/>
-            <w:tmTcPr id="1705586279" protected="0"/>
+            <w:tmTcPr id="1705668400" protected="0"/>
           </w:tcPr>
           <w:p>
             <w:pPr>
@@ -6711,7 +6686,7 @@
           <w:tcPr>
             <w:tcW w:w="731" w:type="dxa"/>
             <w:vAlign w:val="center"/>
-            <w:tmTcPr id="1705586279" protected="0"/>
+            <w:tmTcPr id="1705668400" protected="0"/>
           </w:tcPr>
           <w:p>
             <w:pPr>
@@ -6736,32 +6711,32 @@
           <w:tcPr>
             <w:tcW w:w="2659" w:type="dxa"/>
             <w:vAlign w:val="center"/>
-            <w:tmTcPr id="1705586279" protected="0"/>
-          </w:tcPr>
-          <w:p>
-            <w:pPr>
-              <w:spacing/>
-              <w:jc w:val="center"/>
-              <w:rPr>
-                <w:rFonts w:ascii="Arial" w:hAnsi="Arial" w:eastAsia="Arial" w:cs="Arial"/>
-                <w:sz w:val="24"/>
-                <w:szCs w:val="24"/>
-              </w:rPr>
-            </w:pPr>
-            <w:r>
-              <w:rPr>
-                <w:rFonts w:ascii="Arial" w:hAnsi="Arial" w:eastAsia="Arial" w:cs="Arial"/>
-                <w:sz w:val="24"/>
-                <w:szCs w:val="24"/>
-              </w:rPr>
-            </w:r>
-          </w:p>
-        </w:tc>
-        <w:tc>
-          <w:tcPr>
-            <w:tcW w:w="1172" w:type="dxa"/>
-            <w:vAlign w:val="center"/>
-            <w:tmTcPr id="1705586279" protected="0"/>
+            <w:tmTcPr id="1705668400" protected="0"/>
+          </w:tcPr>
+          <w:p>
+            <w:pPr>
+              <w:spacing/>
+              <w:jc w:val="center"/>
+              <w:rPr>
+                <w:rFonts w:ascii="Arial" w:hAnsi="Arial" w:eastAsia="Arial" w:cs="Arial"/>
+                <w:sz w:val="24"/>
+                <w:szCs w:val="24"/>
+              </w:rPr>
+            </w:pPr>
+            <w:r>
+              <w:rPr>
+                <w:rFonts w:ascii="Arial" w:hAnsi="Arial" w:eastAsia="Arial" w:cs="Arial"/>
+                <w:sz w:val="24"/>
+                <w:szCs w:val="24"/>
+              </w:rPr>
+            </w:r>
+          </w:p>
+        </w:tc>
+        <w:tc>
+          <w:tcPr>
+            <w:tcW w:w="1171" w:type="dxa"/>
+            <w:vAlign w:val="center"/>
+            <w:tmTcPr id="1705668400" protected="0"/>
           </w:tcPr>
           <w:p>
             <w:pPr>
@@ -6792,7 +6767,7 @@
           <w:tcPr>
             <w:tcW w:w="720" w:type="dxa"/>
             <w:vAlign w:val="center"/>
-            <w:tmTcPr id="1705586279" protected="0"/>
+            <w:tmTcPr id="1705668400" protected="0"/>
           </w:tcPr>
           <w:p>
             <w:pPr>
@@ -6819,7 +6794,7 @@
             <w:tcW w:w="1027" w:type="dxa"/>
             <w:gridSpan w:val="2"/>
             <w:vAlign w:val="center"/>
-            <w:tmTcPr id="1705586279" protected="0"/>
+            <w:tmTcPr id="1705668400" protected="0"/>
           </w:tcPr>
           <w:p>
             <w:pPr>
@@ -6845,7 +6820,7 @@
             <w:tcW w:w="763" w:type="dxa"/>
             <w:gridSpan w:val="2"/>
             <w:vAlign w:val="center"/>
-            <w:tmTcPr id="1705586279" protected="0"/>
+            <w:tmTcPr id="1705668400" protected="0"/>
           </w:tcPr>
           <w:p>
             <w:pPr>
@@ -6870,7 +6845,7 @@
           <w:tcPr>
             <w:tcW w:w="744" w:type="dxa"/>
             <w:vAlign w:val="center"/>
-            <w:tmTcPr id="1705586279" protected="0"/>
+            <w:tmTcPr id="1705668400" protected="0"/>
           </w:tcPr>
           <w:p>
             <w:pPr>
@@ -6896,7 +6871,7 @@
             <w:tcW w:w="1123" w:type="dxa"/>
             <w:gridSpan w:val="4"/>
             <w:vAlign w:val="center"/>
-            <w:tmTcPr id="1705586279" protected="0"/>
+            <w:tmTcPr id="1705668400" protected="0"/>
           </w:tcPr>
           <w:p>
             <w:pPr>
@@ -6921,7 +6896,7 @@
           <w:tcPr>
             <w:tcW w:w="701" w:type="dxa"/>
             <w:vAlign w:val="center"/>
-            <w:tmTcPr id="1705586279" protected="0"/>
+            <w:tmTcPr id="1705668400" protected="0"/>
           </w:tcPr>
           <w:p>
             <w:pPr>
@@ -6946,7 +6921,7 @@
           <w:tcPr>
             <w:tcW w:w="731" w:type="dxa"/>
             <w:vAlign w:val="center"/>
-            <w:tmTcPr id="1705586279" protected="0"/>
+            <w:tmTcPr id="1705668400" protected="0"/>
           </w:tcPr>
           <w:p>
             <w:pPr>
@@ -6971,32 +6946,32 @@
           <w:tcPr>
             <w:tcW w:w="2659" w:type="dxa"/>
             <w:vAlign w:val="center"/>
-            <w:tmTcPr id="1705586279" protected="0"/>
-          </w:tcPr>
-          <w:p>
-            <w:pPr>
-              <w:spacing/>
-              <w:jc w:val="center"/>
-              <w:rPr>
-                <w:rFonts w:ascii="Arial" w:hAnsi="Arial" w:eastAsia="Arial" w:cs="Arial"/>
-                <w:sz w:val="24"/>
-                <w:szCs w:val="24"/>
-              </w:rPr>
-            </w:pPr>
-            <w:r>
-              <w:rPr>
-                <w:rFonts w:ascii="Arial" w:hAnsi="Arial" w:eastAsia="Arial" w:cs="Arial"/>
-                <w:sz w:val="24"/>
-                <w:szCs w:val="24"/>
-              </w:rPr>
-            </w:r>
-          </w:p>
-        </w:tc>
-        <w:tc>
-          <w:tcPr>
-            <w:tcW w:w="1172" w:type="dxa"/>
-            <w:vAlign w:val="center"/>
-            <w:tmTcPr id="1705586279" protected="0"/>
+            <w:tmTcPr id="1705668400" protected="0"/>
+          </w:tcPr>
+          <w:p>
+            <w:pPr>
+              <w:spacing/>
+              <w:jc w:val="center"/>
+              <w:rPr>
+                <w:rFonts w:ascii="Arial" w:hAnsi="Arial" w:eastAsia="Arial" w:cs="Arial"/>
+                <w:sz w:val="24"/>
+                <w:szCs w:val="24"/>
+              </w:rPr>
+            </w:pPr>
+            <w:r>
+              <w:rPr>
+                <w:rFonts w:ascii="Arial" w:hAnsi="Arial" w:eastAsia="Arial" w:cs="Arial"/>
+                <w:sz w:val="24"/>
+                <w:szCs w:val="24"/>
+              </w:rPr>
+            </w:r>
+          </w:p>
+        </w:tc>
+        <w:tc>
+          <w:tcPr>
+            <w:tcW w:w="1171" w:type="dxa"/>
+            <w:vAlign w:val="center"/>
+            <w:tmTcPr id="1705668400" protected="0"/>
           </w:tcPr>
           <w:p>
             <w:pPr>
@@ -7027,7 +7002,7 @@
           <w:tcPr>
             <w:tcW w:w="720" w:type="dxa"/>
             <w:vAlign w:val="center"/>
-            <w:tmTcPr id="1705586279" protected="0"/>
+            <w:tmTcPr id="1705668400" protected="0"/>
           </w:tcPr>
           <w:p>
             <w:pPr>
@@ -7054,7 +7029,7 @@
             <w:tcW w:w="1027" w:type="dxa"/>
             <w:gridSpan w:val="2"/>
             <w:vAlign w:val="center"/>
-            <w:tmTcPr id="1705586279" protected="0"/>
+            <w:tmTcPr id="1705668400" protected="0"/>
           </w:tcPr>
           <w:p>
             <w:pPr>
@@ -7080,7 +7055,7 @@
             <w:tcW w:w="763" w:type="dxa"/>
             <w:gridSpan w:val="2"/>
             <w:vAlign w:val="center"/>
-            <w:tmTcPr id="1705586279" protected="0"/>
+            <w:tmTcPr id="1705668400" protected="0"/>
           </w:tcPr>
           <w:p>
             <w:pPr>
@@ -7105,7 +7080,7 @@
           <w:tcPr>
             <w:tcW w:w="744" w:type="dxa"/>
             <w:vAlign w:val="center"/>
-            <w:tmTcPr id="1705586279" protected="0"/>
+            <w:tmTcPr id="1705668400" protected="0"/>
           </w:tcPr>
           <w:p>
             <w:pPr>
@@ -7131,7 +7106,7 @@
             <w:tcW w:w="1123" w:type="dxa"/>
             <w:gridSpan w:val="4"/>
             <w:vAlign w:val="center"/>
-            <w:tmTcPr id="1705586279" protected="0"/>
+            <w:tmTcPr id="1705668400" protected="0"/>
           </w:tcPr>
           <w:p>
             <w:pPr>
@@ -7156,7 +7131,7 @@
           <w:tcPr>
             <w:tcW w:w="701" w:type="dxa"/>
             <w:vAlign w:val="center"/>
-            <w:tmTcPr id="1705586279" protected="0"/>
+            <w:tmTcPr id="1705668400" protected="0"/>
           </w:tcPr>
           <w:p>
             <w:pPr>
@@ -7181,7 +7156,7 @@
           <w:tcPr>
             <w:tcW w:w="731" w:type="dxa"/>
             <w:vAlign w:val="center"/>
-            <w:tmTcPr id="1705586279" protected="0"/>
+            <w:tmTcPr id="1705668400" protected="0"/>
           </w:tcPr>
           <w:p>
             <w:pPr>
@@ -7206,32 +7181,32 @@
           <w:tcPr>
             <w:tcW w:w="2659" w:type="dxa"/>
             <w:vAlign w:val="center"/>
-            <w:tmTcPr id="1705586279" protected="0"/>
-          </w:tcPr>
-          <w:p>
-            <w:pPr>
-              <w:spacing/>
-              <w:jc w:val="center"/>
-              <w:rPr>
-                <w:rFonts w:ascii="Arial" w:hAnsi="Arial" w:eastAsia="Arial" w:cs="Arial"/>
-                <w:sz w:val="24"/>
-                <w:szCs w:val="24"/>
-              </w:rPr>
-            </w:pPr>
-            <w:r>
-              <w:rPr>
-                <w:rFonts w:ascii="Arial" w:hAnsi="Arial" w:eastAsia="Arial" w:cs="Arial"/>
-                <w:sz w:val="24"/>
-                <w:szCs w:val="24"/>
-              </w:rPr>
-            </w:r>
-          </w:p>
-        </w:tc>
-        <w:tc>
-          <w:tcPr>
-            <w:tcW w:w="1172" w:type="dxa"/>
-            <w:vAlign w:val="center"/>
-            <w:tmTcPr id="1705586279" protected="0"/>
+            <w:tmTcPr id="1705668400" protected="0"/>
+          </w:tcPr>
+          <w:p>
+            <w:pPr>
+              <w:spacing/>
+              <w:jc w:val="center"/>
+              <w:rPr>
+                <w:rFonts w:ascii="Arial" w:hAnsi="Arial" w:eastAsia="Arial" w:cs="Arial"/>
+                <w:sz w:val="24"/>
+                <w:szCs w:val="24"/>
+              </w:rPr>
+            </w:pPr>
+            <w:r>
+              <w:rPr>
+                <w:rFonts w:ascii="Arial" w:hAnsi="Arial" w:eastAsia="Arial" w:cs="Arial"/>
+                <w:sz w:val="24"/>
+                <w:szCs w:val="24"/>
+              </w:rPr>
+            </w:r>
+          </w:p>
+        </w:tc>
+        <w:tc>
+          <w:tcPr>
+            <w:tcW w:w="1171" w:type="dxa"/>
+            <w:vAlign w:val="center"/>
+            <w:tmTcPr id="1705668400" protected="0"/>
           </w:tcPr>
           <w:p>
             <w:pPr>
@@ -7262,7 +7237,7 @@
           <w:tcPr>
             <w:tcW w:w="720" w:type="dxa"/>
             <w:vAlign w:val="center"/>
-            <w:tmTcPr id="1705586279" protected="0"/>
+            <w:tmTcPr id="1705668400" protected="0"/>
           </w:tcPr>
           <w:p>
             <w:pPr>
@@ -7289,7 +7264,7 @@
             <w:tcW w:w="1027" w:type="dxa"/>
             <w:gridSpan w:val="2"/>
             <w:vAlign w:val="center"/>
-            <w:tmTcPr id="1705586279" protected="0"/>
+            <w:tmTcPr id="1705668400" protected="0"/>
           </w:tcPr>
           <w:p>
             <w:pPr>
@@ -7315,7 +7290,7 @@
             <w:tcW w:w="763" w:type="dxa"/>
             <w:gridSpan w:val="2"/>
             <w:vAlign w:val="center"/>
-            <w:tmTcPr id="1705586279" protected="0"/>
+            <w:tmTcPr id="1705668400" protected="0"/>
           </w:tcPr>
           <w:p>
             <w:pPr>
@@ -7340,7 +7315,7 @@
           <w:tcPr>
             <w:tcW w:w="744" w:type="dxa"/>
             <w:vAlign w:val="center"/>
-            <w:tmTcPr id="1705586279" protected="0"/>
+            <w:tmTcPr id="1705668400" protected="0"/>
           </w:tcPr>
           <w:p>
             <w:pPr>
@@ -7366,7 +7341,7 @@
             <w:tcW w:w="1123" w:type="dxa"/>
             <w:gridSpan w:val="4"/>
             <w:vAlign w:val="center"/>
-            <w:tmTcPr id="1705586279" protected="0"/>
+            <w:tmTcPr id="1705668400" protected="0"/>
           </w:tcPr>
           <w:p>
             <w:pPr>
@@ -7391,7 +7366,7 @@
           <w:tcPr>
             <w:tcW w:w="701" w:type="dxa"/>
             <w:vAlign w:val="center"/>
-            <w:tmTcPr id="1705586279" protected="0"/>
+            <w:tmTcPr id="1705668400" protected="0"/>
           </w:tcPr>
           <w:p>
             <w:pPr>
@@ -7416,7 +7391,7 @@
           <w:tcPr>
             <w:tcW w:w="731" w:type="dxa"/>
             <w:vAlign w:val="center"/>
-            <w:tmTcPr id="1705586279" protected="0"/>
+            <w:tmTcPr id="1705668400" protected="0"/>
           </w:tcPr>
           <w:p>
             <w:pPr>
@@ -7441,32 +7416,32 @@
           <w:tcPr>
             <w:tcW w:w="2659" w:type="dxa"/>
             <w:vAlign w:val="center"/>
-            <w:tmTcPr id="1705586279" protected="0"/>
-          </w:tcPr>
-          <w:p>
-            <w:pPr>
-              <w:spacing/>
-              <w:jc w:val="center"/>
-              <w:rPr>
-                <w:rFonts w:ascii="Arial" w:hAnsi="Arial" w:eastAsia="Arial" w:cs="Arial"/>
-                <w:sz w:val="24"/>
-                <w:szCs w:val="24"/>
-              </w:rPr>
-            </w:pPr>
-            <w:r>
-              <w:rPr>
-                <w:rFonts w:ascii="Arial" w:hAnsi="Arial" w:eastAsia="Arial" w:cs="Arial"/>
-                <w:sz w:val="24"/>
-                <w:szCs w:val="24"/>
-              </w:rPr>
-            </w:r>
-          </w:p>
-        </w:tc>
-        <w:tc>
-          <w:tcPr>
-            <w:tcW w:w="1172" w:type="dxa"/>
-            <w:vAlign w:val="center"/>
-            <w:tmTcPr id="1705586279" protected="0"/>
+            <w:tmTcPr id="1705668400" protected="0"/>
+          </w:tcPr>
+          <w:p>
+            <w:pPr>
+              <w:spacing/>
+              <w:jc w:val="center"/>
+              <w:rPr>
+                <w:rFonts w:ascii="Arial" w:hAnsi="Arial" w:eastAsia="Arial" w:cs="Arial"/>
+                <w:sz w:val="24"/>
+                <w:szCs w:val="24"/>
+              </w:rPr>
+            </w:pPr>
+            <w:r>
+              <w:rPr>
+                <w:rFonts w:ascii="Arial" w:hAnsi="Arial" w:eastAsia="Arial" w:cs="Arial"/>
+                <w:sz w:val="24"/>
+                <w:szCs w:val="24"/>
+              </w:rPr>
+            </w:r>
+          </w:p>
+        </w:tc>
+        <w:tc>
+          <w:tcPr>
+            <w:tcW w:w="1171" w:type="dxa"/>
+            <w:vAlign w:val="center"/>
+            <w:tmTcPr id="1705668400" protected="0"/>
           </w:tcPr>
           <w:p>
             <w:pPr>
@@ -7497,7 +7472,7 @@
           <w:tcPr>
             <w:tcW w:w="720" w:type="dxa"/>
             <w:vAlign w:val="center"/>
-            <w:tmTcPr id="1705586279" protected="0"/>
+            <w:tmTcPr id="1705668400" protected="0"/>
           </w:tcPr>
           <w:p>
             <w:pPr>
@@ -7524,7 +7499,7 @@
             <w:tcW w:w="1027" w:type="dxa"/>
             <w:gridSpan w:val="2"/>
             <w:vAlign w:val="center"/>
-            <w:tmTcPr id="1705586279" protected="0"/>
+            <w:tmTcPr id="1705668400" protected="0"/>
           </w:tcPr>
           <w:p>
             <w:pPr>
@@ -7550,7 +7525,7 @@
             <w:tcW w:w="763" w:type="dxa"/>
             <w:gridSpan w:val="2"/>
             <w:vAlign w:val="center"/>
-            <w:tmTcPr id="1705586279" protected="0"/>
+            <w:tmTcPr id="1705668400" protected="0"/>
           </w:tcPr>
           <w:p>
             <w:pPr>
@@ -7575,7 +7550,7 @@
           <w:tcPr>
             <w:tcW w:w="744" w:type="dxa"/>
             <w:vAlign w:val="center"/>
-            <w:tmTcPr id="1705586279" protected="0"/>
+            <w:tmTcPr id="1705668400" protected="0"/>
           </w:tcPr>
           <w:p>
             <w:pPr>
@@ -7601,7 +7576,7 @@
             <w:tcW w:w="1123" w:type="dxa"/>
             <w:gridSpan w:val="4"/>
             <w:vAlign w:val="center"/>
-            <w:tmTcPr id="1705586279" protected="0"/>
+            <w:tmTcPr id="1705668400" protected="0"/>
           </w:tcPr>
           <w:p>
             <w:pPr>
@@ -7626,7 +7601,7 @@
           <w:tcPr>
             <w:tcW w:w="701" w:type="dxa"/>
             <w:vAlign w:val="center"/>
-            <w:tmTcPr id="1705586279" protected="0"/>
+            <w:tmTcPr id="1705668400" protected="0"/>
           </w:tcPr>
           <w:p>
             <w:pPr>
@@ -7651,7 +7626,7 @@
           <w:tcPr>
             <w:tcW w:w="731" w:type="dxa"/>
             <w:vAlign w:val="center"/>
-            <w:tmTcPr id="1705586279" protected="0"/>
+            <w:tmTcPr id="1705668400" protected="0"/>
           </w:tcPr>
           <w:p>
             <w:pPr>
@@ -7676,32 +7651,32 @@
           <w:tcPr>
             <w:tcW w:w="2659" w:type="dxa"/>
             <w:vAlign w:val="center"/>
-            <w:tmTcPr id="1705586279" protected="0"/>
-          </w:tcPr>
-          <w:p>
-            <w:pPr>
-              <w:spacing/>
-              <w:jc w:val="center"/>
-              <w:rPr>
-                <w:rFonts w:ascii="Arial" w:hAnsi="Arial" w:eastAsia="Arial" w:cs="Arial"/>
-                <w:sz w:val="24"/>
-                <w:szCs w:val="24"/>
-              </w:rPr>
-            </w:pPr>
-            <w:r>
-              <w:rPr>
-                <w:rFonts w:ascii="Arial" w:hAnsi="Arial" w:eastAsia="Arial" w:cs="Arial"/>
-                <w:sz w:val="24"/>
-                <w:szCs w:val="24"/>
-              </w:rPr>
-            </w:r>
-          </w:p>
-        </w:tc>
-        <w:tc>
-          <w:tcPr>
-            <w:tcW w:w="1172" w:type="dxa"/>
-            <w:vAlign w:val="center"/>
-            <w:tmTcPr id="1705586279" protected="0"/>
+            <w:tmTcPr id="1705668400" protected="0"/>
+          </w:tcPr>
+          <w:p>
+            <w:pPr>
+              <w:spacing/>
+              <w:jc w:val="center"/>
+              <w:rPr>
+                <w:rFonts w:ascii="Arial" w:hAnsi="Arial" w:eastAsia="Arial" w:cs="Arial"/>
+                <w:sz w:val="24"/>
+                <w:szCs w:val="24"/>
+              </w:rPr>
+            </w:pPr>
+            <w:r>
+              <w:rPr>
+                <w:rFonts w:ascii="Arial" w:hAnsi="Arial" w:eastAsia="Arial" w:cs="Arial"/>
+                <w:sz w:val="24"/>
+                <w:szCs w:val="24"/>
+              </w:rPr>
+            </w:r>
+          </w:p>
+        </w:tc>
+        <w:tc>
+          <w:tcPr>
+            <w:tcW w:w="1171" w:type="dxa"/>
+            <w:vAlign w:val="center"/>
+            <w:tmTcPr id="1705668400" protected="0"/>
           </w:tcPr>
           <w:p>
             <w:pPr>
@@ -7732,7 +7707,7 @@
           <w:tcPr>
             <w:tcW w:w="720" w:type="dxa"/>
             <w:vAlign w:val="center"/>
-            <w:tmTcPr id="1705586279" protected="0"/>
+            <w:tmTcPr id="1705668400" protected="0"/>
           </w:tcPr>
           <w:p>
             <w:pPr>
@@ -7759,7 +7734,7 @@
             <w:tcW w:w="1027" w:type="dxa"/>
             <w:gridSpan w:val="2"/>
             <w:vAlign w:val="center"/>
-            <w:tmTcPr id="1705586279" protected="0"/>
+            <w:tmTcPr id="1705668400" protected="0"/>
           </w:tcPr>
           <w:p>
             <w:pPr>
@@ -7785,7 +7760,7 @@
             <w:tcW w:w="763" w:type="dxa"/>
             <w:gridSpan w:val="2"/>
             <w:vAlign w:val="center"/>
-            <w:tmTcPr id="1705586279" protected="0"/>
+            <w:tmTcPr id="1705668400" protected="0"/>
           </w:tcPr>
           <w:p>
             <w:pPr>
@@ -7810,7 +7785,7 @@
           <w:tcPr>
             <w:tcW w:w="744" w:type="dxa"/>
             <w:vAlign w:val="center"/>
-            <w:tmTcPr id="1705586279" protected="0"/>
+            <w:tmTcPr id="1705668400" protected="0"/>
           </w:tcPr>
           <w:p>
             <w:pPr>
@@ -7836,7 +7811,7 @@
             <w:tcW w:w="1123" w:type="dxa"/>
             <w:gridSpan w:val="4"/>
             <w:vAlign w:val="center"/>
-            <w:tmTcPr id="1705586279" protected="0"/>
+            <w:tmTcPr id="1705668400" protected="0"/>
           </w:tcPr>
           <w:p>
             <w:pPr>
@@ -7861,7 +7836,7 @@
           <w:tcPr>
             <w:tcW w:w="701" w:type="dxa"/>
             <w:vAlign w:val="center"/>
-            <w:tmTcPr id="1705586279" protected="0"/>
+            <w:tmTcPr id="1705668400" protected="0"/>
           </w:tcPr>
           <w:p>
             <w:pPr>
@@ -7886,7 +7861,7 @@
           <w:tcPr>
             <w:tcW w:w="731" w:type="dxa"/>
             <w:vAlign w:val="center"/>
-            <w:tmTcPr id="1705586279" protected="0"/>
+            <w:tmTcPr id="1705668400" protected="0"/>
           </w:tcPr>
           <w:p>
             <w:pPr>
@@ -7911,32 +7886,32 @@
           <w:tcPr>
             <w:tcW w:w="2659" w:type="dxa"/>
             <w:vAlign w:val="center"/>
-            <w:tmTcPr id="1705586279" protected="0"/>
-          </w:tcPr>
-          <w:p>
-            <w:pPr>
-              <w:spacing/>
-              <w:jc w:val="center"/>
-              <w:rPr>
-                <w:rFonts w:ascii="Arial" w:hAnsi="Arial" w:eastAsia="Arial" w:cs="Arial"/>
-                <w:sz w:val="24"/>
-                <w:szCs w:val="24"/>
-              </w:rPr>
-            </w:pPr>
-            <w:r>
-              <w:rPr>
-                <w:rFonts w:ascii="Arial" w:hAnsi="Arial" w:eastAsia="Arial" w:cs="Arial"/>
-                <w:sz w:val="24"/>
-                <w:szCs w:val="24"/>
-              </w:rPr>
-            </w:r>
-          </w:p>
-        </w:tc>
-        <w:tc>
-          <w:tcPr>
-            <w:tcW w:w="1172" w:type="dxa"/>
-            <w:vAlign w:val="center"/>
-            <w:tmTcPr id="1705586279" protected="0"/>
+            <w:tmTcPr id="1705668400" protected="0"/>
+          </w:tcPr>
+          <w:p>
+            <w:pPr>
+              <w:spacing/>
+              <w:jc w:val="center"/>
+              <w:rPr>
+                <w:rFonts w:ascii="Arial" w:hAnsi="Arial" w:eastAsia="Arial" w:cs="Arial"/>
+                <w:sz w:val="24"/>
+                <w:szCs w:val="24"/>
+              </w:rPr>
+            </w:pPr>
+            <w:r>
+              <w:rPr>
+                <w:rFonts w:ascii="Arial" w:hAnsi="Arial" w:eastAsia="Arial" w:cs="Arial"/>
+                <w:sz w:val="24"/>
+                <w:szCs w:val="24"/>
+              </w:rPr>
+            </w:r>
+          </w:p>
+        </w:tc>
+        <w:tc>
+          <w:tcPr>
+            <w:tcW w:w="1171" w:type="dxa"/>
+            <w:vAlign w:val="center"/>
+            <w:tmTcPr id="1705668400" protected="0"/>
           </w:tcPr>
           <w:p>
             <w:pPr>
@@ -7967,7 +7942,7 @@
           <w:tcPr>
             <w:tcW w:w="720" w:type="dxa"/>
             <w:vAlign w:val="center"/>
-            <w:tmTcPr id="1705586279" protected="0"/>
+            <w:tmTcPr id="1705668400" protected="0"/>
           </w:tcPr>
           <w:p>
             <w:pPr>
@@ -7994,7 +7969,7 @@
             <w:tcW w:w="1027" w:type="dxa"/>
             <w:gridSpan w:val="2"/>
             <w:vAlign w:val="center"/>
-            <w:tmTcPr id="1705586279" protected="0"/>
+            <w:tmTcPr id="1705668400" protected="0"/>
           </w:tcPr>
           <w:p>
             <w:pPr>
@@ -8020,7 +7995,7 @@
             <w:tcW w:w="763" w:type="dxa"/>
             <w:gridSpan w:val="2"/>
             <w:vAlign w:val="center"/>
-            <w:tmTcPr id="1705586279" protected="0"/>
+            <w:tmTcPr id="1705668400" protected="0"/>
           </w:tcPr>
           <w:p>
             <w:pPr>
@@ -8045,7 +8020,7 @@
           <w:tcPr>
             <w:tcW w:w="744" w:type="dxa"/>
             <w:vAlign w:val="center"/>
-            <w:tmTcPr id="1705586279" protected="0"/>
+            <w:tmTcPr id="1705668400" protected="0"/>
           </w:tcPr>
           <w:p>
             <w:pPr>
@@ -8071,7 +8046,7 @@
             <w:tcW w:w="1123" w:type="dxa"/>
             <w:gridSpan w:val="4"/>
             <w:vAlign w:val="center"/>
-            <w:tmTcPr id="1705586279" protected="0"/>
+            <w:tmTcPr id="1705668400" protected="0"/>
           </w:tcPr>
           <w:p>
             <w:pPr>
@@ -8096,7 +8071,7 @@
           <w:tcPr>
             <w:tcW w:w="701" w:type="dxa"/>
             <w:vAlign w:val="center"/>
-            <w:tmTcPr id="1705586279" protected="0"/>
+            <w:tmTcPr id="1705668400" protected="0"/>
           </w:tcPr>
           <w:p>
             <w:pPr>
@@ -8121,7 +8096,7 @@
           <w:tcPr>
             <w:tcW w:w="731" w:type="dxa"/>
             <w:vAlign w:val="center"/>
-            <w:tmTcPr id="1705586279" protected="0"/>
+            <w:tmTcPr id="1705668400" protected="0"/>
           </w:tcPr>
           <w:p>
             <w:pPr>
@@ -8146,50 +8121,195 @@
           <w:tcPr>
             <w:tcW w:w="2659" w:type="dxa"/>
             <w:vAlign w:val="center"/>
-            <w:tmTcPr id="1705586279" protected="0"/>
-          </w:tcPr>
-          <w:p>
-            <w:pPr>
-              <w:spacing/>
-              <w:jc w:val="center"/>
-              <w:rPr>
-                <w:rFonts w:ascii="Arial" w:hAnsi="Arial" w:eastAsia="Arial" w:cs="Arial"/>
-                <w:sz w:val="24"/>
-                <w:szCs w:val="24"/>
-              </w:rPr>
-            </w:pPr>
-            <w:r>
-              <w:rPr>
-                <w:rFonts w:ascii="Arial" w:hAnsi="Arial" w:eastAsia="Arial" w:cs="Arial"/>
-                <w:sz w:val="24"/>
-                <w:szCs w:val="24"/>
-              </w:rPr>
-            </w:r>
-          </w:p>
-        </w:tc>
-        <w:tc>
-          <w:tcPr>
-            <w:tcW w:w="1172" w:type="dxa"/>
-            <w:vAlign w:val="center"/>
-            <w:tmTcPr id="1705586279" protected="0"/>
-          </w:tcPr>
-          <w:p>
-            <w:pPr>
-              <w:spacing/>
-              <w:jc w:val="center"/>
-              <w:rPr>
-                <w:rFonts w:ascii="Arial" w:hAnsi="Arial" w:eastAsia="Arial" w:cs="Arial"/>
-                <w:sz w:val="24"/>
-                <w:szCs w:val="24"/>
-              </w:rPr>
-            </w:pPr>
-            <w:r>
-              <w:rPr>
-                <w:rFonts w:ascii="Arial" w:hAnsi="Arial" w:eastAsia="Arial" w:cs="Arial"/>
-                <w:sz w:val="24"/>
-                <w:szCs w:val="24"/>
-              </w:rPr>
-            </w:r>
+            <w:tmTcPr id="1705668400" protected="0"/>
+          </w:tcPr>
+          <w:p>
+            <w:pPr>
+              <w:spacing/>
+              <w:jc w:val="center"/>
+              <w:rPr>
+                <w:rFonts w:ascii="Arial" w:hAnsi="Arial" w:eastAsia="Arial" w:cs="Arial"/>
+                <w:sz w:val="24"/>
+                <w:szCs w:val="24"/>
+              </w:rPr>
+            </w:pPr>
+            <w:r>
+              <w:rPr>
+                <w:rFonts w:ascii="Arial" w:hAnsi="Arial" w:eastAsia="Arial" w:cs="Arial"/>
+                <w:sz w:val="24"/>
+                <w:szCs w:val="24"/>
+              </w:rPr>
+            </w:r>
+          </w:p>
+        </w:tc>
+        <w:tc>
+          <w:tcPr>
+            <w:tcW w:w="1171" w:type="dxa"/>
+            <w:vAlign w:val="center"/>
+            <w:tmTcPr id="1705668400" protected="0"/>
+          </w:tcPr>
+          <w:p>
+            <w:pPr>
+              <w:spacing/>
+              <w:jc w:val="center"/>
+              <w:rPr>
+                <w:rFonts w:ascii="Arial" w:hAnsi="Arial" w:eastAsia="Arial" w:cs="Arial"/>
+                <w:sz w:val="24"/>
+                <w:szCs w:val="24"/>
+              </w:rPr>
+            </w:pPr>
+            <w:r>
+              <w:rPr>
+                <w:rFonts w:ascii="Arial" w:hAnsi="Arial" w:eastAsia="Arial" w:cs="Arial"/>
+                <w:sz w:val="24"/>
+                <w:szCs w:val="24"/>
+              </w:rPr>
+            </w:r>
+          </w:p>
+        </w:tc>
+      </w:tr>
+      <w:tr>
+        <w:trPr>
+          <w:cantSplit w:val="0"/>
+          <w:trHeight w:val="347" w:hRule="atLeast"/>
+        </w:trPr>
+        <w:tc>
+          <w:tcPr>
+            <w:tcW w:w="3782" w:type="dxa"/>
+            <w:gridSpan w:val="8"/>
+            <w:vMerge w:val="restart"/>
+            <w:vAlign w:val="center"/>
+            <w:tmTcPr id="1705668400" protected="0"/>
+          </w:tcPr>
+          <w:p>
+            <w:pPr>
+              <w:spacing/>
+              <w:jc w:val="left"/>
+              <w:rPr>
+                <w:rFonts w:ascii="Arial" w:hAnsi="Arial" w:eastAsia="Arial" w:cs="Arial"/>
+                <w:sz w:val="16"/>
+                <w:szCs w:val="16"/>
+              </w:rPr>
+            </w:pPr>
+            <w:r>
+              <w:rPr>
+                <w:rFonts w:ascii="Arial" w:hAnsi="Arial" w:eastAsia="Arial" w:cs="Arial"/>
+                <w:sz w:val="16"/>
+                <w:szCs w:val="16"/>
+              </w:rPr>
+            </w:r>
+          </w:p>
+          <w:p>
+            <w:pPr>
+              <w:spacing/>
+              <w:jc w:val="left"/>
+              <w:rPr>
+                <w:rFonts w:ascii="Arial" w:hAnsi="Arial" w:eastAsia="Arial" w:cs="Arial"/>
+                <w:sz w:val="16"/>
+                <w:szCs w:val="16"/>
+              </w:rPr>
+            </w:pPr>
+            <w:r>
+              <w:rPr>
+                <w:rFonts w:ascii="Arial" w:hAnsi="Arial" w:eastAsia="Arial" w:cs="Arial"/>
+                <w:sz w:val="16"/>
+                <w:szCs w:val="16"/>
+              </w:rPr>
+              <w:t>TOTAL DE HORAS:</w:t>
+            </w:r>
+          </w:p>
+          <w:p>
+            <w:pPr>
+              <w:spacing/>
+              <w:jc w:val="left"/>
+              <w:rPr>
+                <w:rFonts w:ascii="Arial" w:hAnsi="Arial" w:eastAsia="Arial" w:cs="Arial"/>
+                <w:sz w:val="16"/>
+                <w:szCs w:val="16"/>
+              </w:rPr>
+            </w:pPr>
+            <w:r>
+              <w:rPr>
+                <w:rFonts w:ascii="Arial" w:hAnsi="Arial" w:eastAsia="Arial" w:cs="Arial"/>
+                <w:sz w:val="16"/>
+                <w:szCs w:val="16"/>
+              </w:rPr>
+              <w:t>HORAS EXTRA 50%:</w:t>
+            </w:r>
+          </w:p>
+          <w:p>
+            <w:pPr>
+              <w:spacing/>
+              <w:jc w:val="left"/>
+              <w:rPr>
+                <w:rFonts w:ascii="Arial" w:hAnsi="Arial" w:eastAsia="Arial" w:cs="Arial"/>
+                <w:sz w:val="16"/>
+                <w:szCs w:val="16"/>
+              </w:rPr>
+            </w:pPr>
+            <w:r>
+              <w:rPr>
+                <w:rFonts w:ascii="Arial" w:hAnsi="Arial" w:eastAsia="Arial" w:cs="Arial"/>
+                <w:sz w:val="16"/>
+                <w:szCs w:val="16"/>
+              </w:rPr>
+              <w:t>HORAS EXTRAS 100%:</w:t>
+            </w:r>
+          </w:p>
+          <w:p>
+            <w:pPr>
+              <w:spacing/>
+              <w:jc w:val="left"/>
+            </w:pPr>
+            <w:r/>
+          </w:p>
+        </w:tc>
+        <w:tc>
+          <w:tcPr>
+            <w:tcW w:w="5857" w:type="dxa"/>
+            <w:gridSpan w:val="6"/>
+            <w:vAlign w:val="center"/>
+            <w:tmTcPr id="1705668400" protected="0"/>
+          </w:tcPr>
+          <w:p>
+            <w:pPr>
+              <w:spacing/>
+              <w:jc w:val="left"/>
+            </w:pPr>
+            <w:r>
+              <w:t>OBS:</w:t>
+            </w:r>
+          </w:p>
+        </w:tc>
+      </w:tr>
+      <w:tr>
+        <w:trPr>
+          <w:cantSplit w:val="0"/>
+          <w:trHeight w:val="287" w:hRule="atLeast"/>
+        </w:trPr>
+        <w:tc>
+          <w:tcPr>
+            <w:tcW w:w="3782" w:type="dxa"/>
+            <w:gridSpan w:val="8"/>
+            <w:vMerge/>
+            <w:vAlign w:val="center"/>
+            <w:tmTcPr id="1705668400" protected="0"/>
+          </w:tcPr>
+          <w:p/>
+        </w:tc>
+        <w:tc>
+          <w:tcPr>
+            <w:tcW w:w="5857" w:type="dxa"/>
+            <w:gridSpan w:val="6"/>
+            <w:vAlign w:val="center"/>
+            <w:tmTcPr id="1705668400" protected="0"/>
+          </w:tcPr>
+          <w:p>
+            <w:pPr>
+              <w:spacing/>
+              <w:jc w:val="left"/>
+            </w:pPr>
+            <w:r/>
           </w:p>
         </w:tc>
       </w:tr>
@@ -8202,107 +8322,25 @@
           <w:tcPr>
             <w:tcW w:w="3782" w:type="dxa"/>
             <w:gridSpan w:val="8"/>
-            <w:vAlign w:val="center"/>
-            <w:tmTcPr id="1705586279" protected="0"/>
-          </w:tcPr>
-          <w:p>
-            <w:pPr>
-              <w:spacing/>
-              <w:jc w:val="left"/>
-              <w:rPr>
-                <w:rFonts w:ascii="Arial" w:hAnsi="Arial" w:eastAsia="Arial" w:cs="Arial"/>
-                <w:sz w:val="16"/>
-                <w:szCs w:val="16"/>
-              </w:rPr>
-            </w:pPr>
-            <w:r>
-              <w:rPr>
-                <w:rFonts w:ascii="Arial" w:hAnsi="Arial" w:eastAsia="Arial" w:cs="Arial"/>
-                <w:sz w:val="16"/>
-                <w:szCs w:val="16"/>
-              </w:rPr>
-            </w:r>
-          </w:p>
-          <w:p>
-            <w:pPr>
-              <w:spacing/>
-              <w:jc w:val="left"/>
-              <w:rPr>
-                <w:rFonts w:ascii="Arial" w:hAnsi="Arial" w:eastAsia="Arial" w:cs="Arial"/>
-                <w:sz w:val="16"/>
-                <w:szCs w:val="16"/>
-              </w:rPr>
-            </w:pPr>
-            <w:r>
-              <w:rPr>
-                <w:rFonts w:ascii="Arial" w:hAnsi="Arial" w:eastAsia="Arial" w:cs="Arial"/>
-                <w:sz w:val="16"/>
-                <w:szCs w:val="16"/>
-              </w:rPr>
-              <w:t>TOTAL DE HORAS:</w:t>
-            </w:r>
-          </w:p>
-          <w:p>
-            <w:pPr>
-              <w:spacing/>
-              <w:jc w:val="left"/>
-              <w:rPr>
-                <w:rFonts w:ascii="Arial" w:hAnsi="Arial" w:eastAsia="Arial" w:cs="Arial"/>
-                <w:sz w:val="16"/>
-                <w:szCs w:val="16"/>
-              </w:rPr>
-            </w:pPr>
-            <w:r>
-              <w:rPr>
-                <w:rFonts w:ascii="Arial" w:hAnsi="Arial" w:eastAsia="Arial" w:cs="Arial"/>
-                <w:sz w:val="16"/>
-                <w:szCs w:val="16"/>
-              </w:rPr>
-              <w:t>HORAS EXTRA 50%:</w:t>
-            </w:r>
-          </w:p>
-          <w:p>
-            <w:pPr>
-              <w:spacing/>
-              <w:jc w:val="left"/>
-              <w:rPr>
-                <w:rFonts w:ascii="Arial" w:hAnsi="Arial" w:eastAsia="Arial" w:cs="Arial"/>
-                <w:sz w:val="16"/>
-                <w:szCs w:val="16"/>
-              </w:rPr>
-            </w:pPr>
-            <w:r>
-              <w:rPr>
-                <w:rFonts w:ascii="Arial" w:hAnsi="Arial" w:eastAsia="Arial" w:cs="Arial"/>
-                <w:sz w:val="16"/>
-                <w:szCs w:val="16"/>
-              </w:rPr>
-              <w:t>HORAS EXTRAS 100%:</w:t>
-            </w:r>
-          </w:p>
-          <w:p>
-            <w:pPr>
-              <w:spacing/>
-              <w:jc w:val="left"/>
-            </w:pPr>
-            <w:r/>
-          </w:p>
+            <w:vMerge/>
+            <w:vAlign w:val="center"/>
+            <w:tmTcPr id="1705668400" protected="0"/>
+          </w:tcPr>
+          <w:p/>
         </w:tc>
         <w:tc>
           <w:tcPr>
             <w:tcW w:w="5857" w:type="dxa"/>
             <w:gridSpan w:val="6"/>
             <w:vAlign w:val="center"/>
-            <w:tmTcPr id="1705586279" protected="0"/>
+            <w:tmTcPr id="1705668400" protected="0"/>
           </w:tcPr>
           <w:p>
             <w:pPr>
               <w:spacing/>
               <w:jc w:val="left"/>
             </w:pPr>
-            <w:r>
-              <w:t>OBS:</w:t>
-            </w:r>
+            <w:r/>
           </w:p>
         </w:tc>
       </w:tr>

</xml_diff>